<commit_message>
Renamed documentation from "..._prog2.docx" to "..._prog3.docx"
</commit_message>
<xml_diff>
--- a/documentation/2019.02.13_i3_davidi_dueblin_forni_pezzotti_toscanelli_doc_prog3.docx
+++ b/documentation/2019.02.13_i3_davidi_dueblin_forni_pezzotti_toscanelli_doc_prog3.docx
@@ -2596,31 +2596,41 @@
         <w:rPr>
           <w:lang w:val="it-IT"/>
         </w:rPr>
-        <w:t>Autore: Matan Davidi</w:t>
-      </w:r>
-      <w:r>
-        <w:rPr>
-          <w:lang w:val="it-IT"/>
-        </w:rPr>
-        <w:t>,</w:t>
-      </w:r>
+        <w:t xml:space="preserve">Autore: </w:t>
+      </w:r>
+      <w:proofErr w:type="spellStart"/>
+      <w:r>
+        <w:rPr>
+          <w:lang w:val="it-IT"/>
+        </w:rPr>
+        <w:t>Matan</w:t>
+      </w:r>
+      <w:proofErr w:type="spellEnd"/>
       <w:r>
         <w:rPr>
           <w:lang w:val="it-IT"/>
         </w:rPr>
         <w:t xml:space="preserve"> </w:t>
       </w:r>
-      <w:r>
-        <w:rPr>
-          <w:lang w:val="it-IT"/>
-        </w:rPr>
-        <w:t xml:space="preserve">Thor </w:t>
-      </w:r>
       <w:proofErr w:type="spellStart"/>
       <w:r>
         <w:rPr>
           <w:lang w:val="it-IT"/>
         </w:rPr>
+        <w:t>Davidi</w:t>
+      </w:r>
+      <w:proofErr w:type="spellEnd"/>
+      <w:r>
+        <w:rPr>
+          <w:lang w:val="it-IT"/>
+        </w:rPr>
+        <w:t xml:space="preserve">, Thor </w:t>
+      </w:r>
+      <w:proofErr w:type="spellStart"/>
+      <w:r>
+        <w:rPr>
+          <w:lang w:val="it-IT"/>
+        </w:rPr>
         <w:t>Düblin</w:t>
       </w:r>
       <w:proofErr w:type="spellEnd"/>
@@ -2633,8 +2643,6 @@
       <w:r>
         <w:t>Matteo Forni, Carlo Pezzotti, Mattia Toscanelli</w:t>
       </w:r>
-      <w:bookmarkStart w:id="3" w:name="_GoBack"/>
-      <w:bookmarkEnd w:id="3"/>
     </w:p>
     <w:p>
       <w:pPr>
@@ -2724,51 +2732,15 @@
         <w:rPr>
           <w:lang w:val="it-IT"/>
         </w:rPr>
-        <w:t xml:space="preserve">Data di inizio: </w:t>
-      </w:r>
-      <w:r>
-        <w:rPr>
-          <w:lang w:val="it-IT"/>
-        </w:rPr>
-        <w:t>13.02.2019</w:t>
-      </w:r>
-    </w:p>
-    <w:p>
-      <w:r>
-        <w:rPr>
-          <w:lang w:val="it-IT"/>
-        </w:rPr>
-        <w:t xml:space="preserve">Data di consegna: </w:t>
-      </w:r>
-      <w:r>
-        <w:rPr>
-          <w:lang w:val="it-IT"/>
-        </w:rPr>
-        <w:t>17</w:t>
-      </w:r>
-      <w:r>
-        <w:rPr>
-          <w:lang w:val="it-IT"/>
-        </w:rPr>
-        <w:t>.</w:t>
-      </w:r>
-      <w:r>
-        <w:rPr>
-          <w:lang w:val="it-IT"/>
-        </w:rPr>
-        <w:t>05</w:t>
-      </w:r>
-      <w:r>
-        <w:rPr>
-          <w:lang w:val="it-IT"/>
-        </w:rPr>
-        <w:t>.201</w:t>
-      </w:r>
-      <w:r>
-        <w:rPr>
-          <w:lang w:val="it-IT"/>
-        </w:rPr>
-        <w:t>9</w:t>
+        <w:t>Data di inizio: 13.02.2019</w:t>
+      </w:r>
+    </w:p>
+    <w:p>
+      <w:r>
+        <w:rPr>
+          <w:lang w:val="it-IT"/>
+        </w:rPr>
+        <w:t>Data di consegna: 17.05.2019</w:t>
       </w:r>
     </w:p>
     <w:p>
@@ -3033,11 +3005,11 @@
       <w:pPr>
         <w:pStyle w:val="Titolo2"/>
       </w:pPr>
-      <w:bookmarkStart w:id="4" w:name="_Toc491247129"/>
+      <w:bookmarkStart w:id="3" w:name="_Toc491247129"/>
       <w:r>
         <w:t>Scopo</w:t>
       </w:r>
-      <w:bookmarkEnd w:id="4"/>
+      <w:bookmarkEnd w:id="3"/>
     </w:p>
     <w:p>
       <w:pPr>
@@ -3087,22 +3059,22 @@
       <w:r>
         <w:br w:type="page"/>
       </w:r>
-      <w:bookmarkStart w:id="5" w:name="_Toc491247130"/>
+      <w:bookmarkStart w:id="4" w:name="_Toc491247130"/>
       <w:r>
         <w:lastRenderedPageBreak/>
         <w:t>Analisi</w:t>
       </w:r>
+      <w:bookmarkEnd w:id="4"/>
+    </w:p>
+    <w:p>
+      <w:pPr>
+        <w:pStyle w:val="Titolo2"/>
+      </w:pPr>
+      <w:bookmarkStart w:id="5" w:name="_Toc491247131"/>
+      <w:r>
+        <w:t>Analisi del dominio</w:t>
+      </w:r>
       <w:bookmarkEnd w:id="5"/>
-    </w:p>
-    <w:p>
-      <w:pPr>
-        <w:pStyle w:val="Titolo2"/>
-      </w:pPr>
-      <w:bookmarkStart w:id="6" w:name="_Toc491247131"/>
-      <w:r>
-        <w:t>Analisi del dominio</w:t>
-      </w:r>
-      <w:bookmarkEnd w:id="6"/>
     </w:p>
     <w:p>
       <w:pPr>
@@ -3275,7 +3247,7 @@
       <w:pPr>
         <w:pStyle w:val="Titolo2"/>
       </w:pPr>
-      <w:bookmarkStart w:id="7" w:name="_Toc491247132"/>
+      <w:bookmarkStart w:id="6" w:name="_Toc491247132"/>
       <w:r>
         <w:t>Analisi e s</w:t>
       </w:r>
@@ -3288,7 +3260,7 @@
       <w:r>
         <w:t>dei requisiti</w:t>
       </w:r>
-      <w:bookmarkEnd w:id="7"/>
+      <w:bookmarkEnd w:id="6"/>
     </w:p>
     <w:p>
       <w:pPr>
@@ -4198,60 +4170,60 @@
       <w:r>
         <w:br w:type="page"/>
       </w:r>
-      <w:bookmarkStart w:id="8" w:name="_Toc491247133"/>
+      <w:bookmarkStart w:id="7" w:name="_Toc491247133"/>
       <w:r>
         <w:lastRenderedPageBreak/>
         <w:t>Use case</w:t>
       </w:r>
+      <w:bookmarkEnd w:id="7"/>
+    </w:p>
+    <w:p>
+      <w:pPr>
+        <w:rPr>
+          <w:lang w:val="it-IT"/>
+        </w:rPr>
+      </w:pPr>
+      <w:r>
+        <w:rPr>
+          <w:lang w:val="it-IT"/>
+        </w:rPr>
+        <w:t xml:space="preserve">I casi d’uso rappresentano l’interazione tra i vari </w:t>
+      </w:r>
+      <w:r>
+        <w:rPr>
+          <w:lang w:val="it-IT"/>
+        </w:rPr>
+        <w:t>attori e le funzionalità</w:t>
+      </w:r>
+      <w:r>
+        <w:rPr>
+          <w:lang w:val="it-IT"/>
+        </w:rPr>
+        <w:t xml:space="preserve"> del prodotto</w:t>
+      </w:r>
+      <w:r>
+        <w:rPr>
+          <w:lang w:val="it-IT"/>
+        </w:rPr>
+        <w:t>.</w:t>
+      </w:r>
+    </w:p>
+    <w:p>
+      <w:pPr>
+        <w:rPr>
+          <w:lang w:val="it-IT"/>
+        </w:rPr>
+      </w:pPr>
+    </w:p>
+    <w:p>
+      <w:pPr>
+        <w:pStyle w:val="Titolo2"/>
+      </w:pPr>
+      <w:bookmarkStart w:id="8" w:name="_Toc491247134"/>
+      <w:r>
+        <w:t>Pianificazione</w:t>
+      </w:r>
       <w:bookmarkEnd w:id="8"/>
-    </w:p>
-    <w:p>
-      <w:pPr>
-        <w:rPr>
-          <w:lang w:val="it-IT"/>
-        </w:rPr>
-      </w:pPr>
-      <w:r>
-        <w:rPr>
-          <w:lang w:val="it-IT"/>
-        </w:rPr>
-        <w:t xml:space="preserve">I casi d’uso rappresentano l’interazione tra i vari </w:t>
-      </w:r>
-      <w:r>
-        <w:rPr>
-          <w:lang w:val="it-IT"/>
-        </w:rPr>
-        <w:t>attori e le funzionalità</w:t>
-      </w:r>
-      <w:r>
-        <w:rPr>
-          <w:lang w:val="it-IT"/>
-        </w:rPr>
-        <w:t xml:space="preserve"> del prodotto</w:t>
-      </w:r>
-      <w:r>
-        <w:rPr>
-          <w:lang w:val="it-IT"/>
-        </w:rPr>
-        <w:t>.</w:t>
-      </w:r>
-    </w:p>
-    <w:p>
-      <w:pPr>
-        <w:rPr>
-          <w:lang w:val="it-IT"/>
-        </w:rPr>
-      </w:pPr>
-    </w:p>
-    <w:p>
-      <w:pPr>
-        <w:pStyle w:val="Titolo2"/>
-      </w:pPr>
-      <w:bookmarkStart w:id="9" w:name="_Toc491247134"/>
-      <w:r>
-        <w:t>Pianificazione</w:t>
-      </w:r>
-      <w:bookmarkEnd w:id="9"/>
     </w:p>
     <w:p>
       <w:pPr>
@@ -4330,7 +4302,7 @@
           <w:insideH w:val="single" w:sz="4" w:space="0" w:color="auto"/>
           <w:insideV w:val="single" w:sz="4" w:space="0" w:color="auto"/>
         </w:tblBorders>
-        <w:tblLook w:val="00BF" w:firstRow="1" w:lastRow="0" w:firstColumn="1" w:lastColumn="0" w:noHBand="0" w:noVBand="0"/>
+        <w:tblLook w:val="00A0" w:firstRow="1" w:lastRow="0" w:firstColumn="1" w:lastColumn="0" w:noHBand="0" w:noVBand="0"/>
       </w:tblPr>
       <w:tblGrid>
         <w:gridCol w:w="9628"/>
@@ -4412,14 +4384,36 @@
             <w:r>
               <w:t xml:space="preserve">Figura </w:t>
             </w:r>
-            <w:fldSimple w:instr=" SEQ Figura \* ARABIC ">
-              <w:r>
-                <w:rPr>
-                  <w:noProof/>
-                </w:rPr>
-                <w:t>2</w:t>
-              </w:r>
-            </w:fldSimple>
+            <w:r>
+              <w:rPr>
+                <w:noProof/>
+              </w:rPr>
+              <w:fldChar w:fldCharType="begin"/>
+            </w:r>
+            <w:r>
+              <w:rPr>
+                <w:noProof/>
+              </w:rPr>
+              <w:instrText xml:space="preserve"> SEQ Figura \* ARABIC </w:instrText>
+            </w:r>
+            <w:r>
+              <w:rPr>
+                <w:noProof/>
+              </w:rPr>
+              <w:fldChar w:fldCharType="separate"/>
+            </w:r>
+            <w:r>
+              <w:rPr>
+                <w:noProof/>
+              </w:rPr>
+              <w:t>2</w:t>
+            </w:r>
+            <w:r>
+              <w:rPr>
+                <w:noProof/>
+              </w:rPr>
+              <w:fldChar w:fldCharType="end"/>
+            </w:r>
             <w:r>
               <w:t xml:space="preserve">: Esempio di diagramma di </w:t>
             </w:r>
@@ -4473,125 +4467,125 @@
       <w:pPr>
         <w:pStyle w:val="Titolo2"/>
       </w:pPr>
-      <w:bookmarkStart w:id="10" w:name="_Toc491247135"/>
+      <w:bookmarkStart w:id="9" w:name="_Toc491247135"/>
       <w:r>
         <w:t>Analisi dei mezzi</w:t>
       </w:r>
+      <w:bookmarkEnd w:id="9"/>
+    </w:p>
+    <w:p>
+      <w:pPr>
+        <w:rPr>
+          <w:lang w:val="it-IT"/>
+        </w:rPr>
+      </w:pPr>
+      <w:r>
+        <w:rPr>
+          <w:lang w:val="it-IT"/>
+        </w:rPr>
+        <w:t xml:space="preserve">Elencare e </w:t>
+      </w:r>
+      <w:r>
+        <w:rPr>
+          <w:u w:val="single"/>
+          <w:lang w:val="it-IT"/>
+        </w:rPr>
+        <w:t>descrivere</w:t>
+      </w:r>
+      <w:r>
+        <w:rPr>
+          <w:lang w:val="it-IT"/>
+        </w:rPr>
+        <w:t xml:space="preserve"> i </w:t>
+      </w:r>
+      <w:r>
+        <w:rPr>
+          <w:lang w:val="it-IT"/>
+        </w:rPr>
+        <w:t>mezzi disponibili pe</w:t>
+      </w:r>
+      <w:r>
+        <w:rPr>
+          <w:lang w:val="it-IT"/>
+        </w:rPr>
+        <w:t>r la realizzazione del progetto. Ricordarsi di sempre descrivere nel dettaglio le versioni e il modello di riferimento.</w:t>
+      </w:r>
+    </w:p>
+    <w:p>
+      <w:pPr>
+        <w:pStyle w:val="Titolo3"/>
+      </w:pPr>
+      <w:bookmarkStart w:id="10" w:name="_Toc413411419"/>
+      <w:bookmarkStart w:id="11" w:name="_Toc491247136"/>
+      <w:r>
+        <w:t>Software</w:t>
+      </w:r>
       <w:bookmarkEnd w:id="10"/>
-    </w:p>
-    <w:p>
-      <w:pPr>
-        <w:rPr>
-          <w:lang w:val="it-IT"/>
-        </w:rPr>
-      </w:pPr>
-      <w:r>
-        <w:rPr>
-          <w:lang w:val="it-IT"/>
-        </w:rPr>
-        <w:t xml:space="preserve">Elencare e </w:t>
-      </w:r>
-      <w:r>
-        <w:rPr>
-          <w:u w:val="single"/>
-          <w:lang w:val="it-IT"/>
-        </w:rPr>
-        <w:t>descrivere</w:t>
-      </w:r>
-      <w:r>
-        <w:rPr>
-          <w:lang w:val="it-IT"/>
-        </w:rPr>
-        <w:t xml:space="preserve"> i </w:t>
-      </w:r>
-      <w:r>
-        <w:rPr>
-          <w:lang w:val="it-IT"/>
-        </w:rPr>
-        <w:t>mezzi disponibili pe</w:t>
-      </w:r>
-      <w:r>
-        <w:rPr>
-          <w:lang w:val="it-IT"/>
-        </w:rPr>
-        <w:t>r la realizzazione del progetto. Ricordarsi di sempre descrivere nel dettaglio le versioni e il modello di riferimento.</w:t>
-      </w:r>
+      <w:bookmarkEnd w:id="11"/>
+    </w:p>
+    <w:p>
+      <w:pPr>
+        <w:rPr>
+          <w:lang w:val="it-IT"/>
+        </w:rPr>
+      </w:pPr>
+      <w:r>
+        <w:rPr>
+          <w:lang w:val="it-IT"/>
+        </w:rPr>
+        <w:t>SDK, librerie, tools utilizzati pe</w:t>
+      </w:r>
+      <w:r>
+        <w:rPr>
+          <w:lang w:val="it-IT"/>
+        </w:rPr>
+        <w:t>r la realizzazione del progetto</w:t>
+      </w:r>
+      <w:r>
+        <w:rPr>
+          <w:lang w:val="it-IT"/>
+        </w:rPr>
+        <w:t xml:space="preserve"> e eventuali dipendenze</w:t>
+      </w:r>
+      <w:r>
+        <w:rPr>
+          <w:lang w:val="it-IT"/>
+        </w:rPr>
+        <w:t>.</w:t>
+      </w:r>
+    </w:p>
+    <w:p>
+      <w:pPr>
+        <w:rPr>
+          <w:lang w:val="it-IT"/>
+        </w:rPr>
+      </w:pPr>
+    </w:p>
+    <w:p>
+      <w:pPr>
+        <w:rPr>
+          <w:lang w:val="it-IT"/>
+        </w:rPr>
+      </w:pPr>
+    </w:p>
+    <w:p>
+      <w:pPr>
+        <w:rPr>
+          <w:lang w:val="it-IT"/>
+        </w:rPr>
+      </w:pPr>
     </w:p>
     <w:p>
       <w:pPr>
         <w:pStyle w:val="Titolo3"/>
       </w:pPr>
-      <w:bookmarkStart w:id="11" w:name="_Toc413411419"/>
-      <w:bookmarkStart w:id="12" w:name="_Toc491247136"/>
-      <w:r>
-        <w:t>Software</w:t>
-      </w:r>
-      <w:bookmarkEnd w:id="11"/>
+      <w:bookmarkStart w:id="12" w:name="_Toc413411420"/>
+      <w:bookmarkStart w:id="13" w:name="_Toc491247137"/>
+      <w:r>
+        <w:t>Hardware</w:t>
+      </w:r>
       <w:bookmarkEnd w:id="12"/>
-    </w:p>
-    <w:p>
-      <w:pPr>
-        <w:rPr>
-          <w:lang w:val="it-IT"/>
-        </w:rPr>
-      </w:pPr>
-      <w:r>
-        <w:rPr>
-          <w:lang w:val="it-IT"/>
-        </w:rPr>
-        <w:t>SDK, librerie, tools utilizzati pe</w:t>
-      </w:r>
-      <w:r>
-        <w:rPr>
-          <w:lang w:val="it-IT"/>
-        </w:rPr>
-        <w:t>r la realizzazione del progetto</w:t>
-      </w:r>
-      <w:r>
-        <w:rPr>
-          <w:lang w:val="it-IT"/>
-        </w:rPr>
-        <w:t xml:space="preserve"> e eventuali dipendenze</w:t>
-      </w:r>
-      <w:r>
-        <w:rPr>
-          <w:lang w:val="it-IT"/>
-        </w:rPr>
-        <w:t>.</w:t>
-      </w:r>
-    </w:p>
-    <w:p>
-      <w:pPr>
-        <w:rPr>
-          <w:lang w:val="it-IT"/>
-        </w:rPr>
-      </w:pPr>
-    </w:p>
-    <w:p>
-      <w:pPr>
-        <w:rPr>
-          <w:lang w:val="it-IT"/>
-        </w:rPr>
-      </w:pPr>
-    </w:p>
-    <w:p>
-      <w:pPr>
-        <w:rPr>
-          <w:lang w:val="it-IT"/>
-        </w:rPr>
-      </w:pPr>
-    </w:p>
-    <w:p>
-      <w:pPr>
-        <w:pStyle w:val="Titolo3"/>
-      </w:pPr>
-      <w:bookmarkStart w:id="13" w:name="_Toc413411420"/>
-      <w:bookmarkStart w:id="14" w:name="_Toc491247137"/>
-      <w:r>
-        <w:t>Hardware</w:t>
-      </w:r>
       <w:bookmarkEnd w:id="13"/>
-      <w:bookmarkEnd w:id="14"/>
     </w:p>
     <w:p>
       <w:pPr>
@@ -4631,46 +4625,46 @@
       <w:pPr>
         <w:pStyle w:val="Titolo1"/>
       </w:pPr>
-      <w:bookmarkStart w:id="15" w:name="_Toc429059808"/>
-      <w:bookmarkStart w:id="16" w:name="_Toc491247138"/>
+      <w:bookmarkStart w:id="14" w:name="_Toc429059808"/>
+      <w:bookmarkStart w:id="15" w:name="_Toc491247138"/>
       <w:r>
         <w:lastRenderedPageBreak/>
         <w:t>Progettazione</w:t>
       </w:r>
+      <w:bookmarkEnd w:id="14"/>
       <w:bookmarkEnd w:id="15"/>
+    </w:p>
+    <w:p>
+      <w:pPr>
+        <w:rPr>
+          <w:lang w:val="it-IT"/>
+        </w:rPr>
+      </w:pPr>
+      <w:r>
+        <w:rPr>
+          <w:lang w:val="it-IT"/>
+        </w:rPr>
+        <w:t>Questo capitolo descrive esaustivamente come deve essere realizzato il prodotto fin nei suoi dettagli. Una buona progettazione permette all’esecutore di evitare fraintendimenti e imprecisioni nell’implementazione del prodotto.</w:t>
+      </w:r>
+    </w:p>
+    <w:p>
+      <w:pPr>
+        <w:rPr>
+          <w:lang w:val="it-IT"/>
+        </w:rPr>
+      </w:pPr>
+    </w:p>
+    <w:p>
+      <w:pPr>
+        <w:pStyle w:val="Titolo2"/>
+      </w:pPr>
+      <w:bookmarkStart w:id="16" w:name="_Toc429059809"/>
+      <w:bookmarkStart w:id="17" w:name="_Toc491247139"/>
+      <w:r>
+        <w:t>Design dell’architettura del sistema</w:t>
+      </w:r>
       <w:bookmarkEnd w:id="16"/>
-    </w:p>
-    <w:p>
-      <w:pPr>
-        <w:rPr>
-          <w:lang w:val="it-IT"/>
-        </w:rPr>
-      </w:pPr>
-      <w:r>
-        <w:rPr>
-          <w:lang w:val="it-IT"/>
-        </w:rPr>
-        <w:t>Questo capitolo descrive esaustivamente come deve essere realizzato il prodotto fin nei suoi dettagli. Una buona progettazione permette all’esecutore di evitare fraintendimenti e imprecisioni nell’implementazione del prodotto.</w:t>
-      </w:r>
-    </w:p>
-    <w:p>
-      <w:pPr>
-        <w:rPr>
-          <w:lang w:val="it-IT"/>
-        </w:rPr>
-      </w:pPr>
-    </w:p>
-    <w:p>
-      <w:pPr>
-        <w:pStyle w:val="Titolo2"/>
-      </w:pPr>
-      <w:bookmarkStart w:id="17" w:name="_Toc429059809"/>
-      <w:bookmarkStart w:id="18" w:name="_Toc491247139"/>
-      <w:r>
-        <w:t>Design dell’architettura del sistema</w:t>
-      </w:r>
       <w:bookmarkEnd w:id="17"/>
-      <w:bookmarkEnd w:id="18"/>
     </w:p>
     <w:p>
       <w:pPr>
@@ -4815,118 +4809,118 @@
       <w:pPr>
         <w:pStyle w:val="Titolo2"/>
       </w:pPr>
-      <w:bookmarkStart w:id="19" w:name="_Toc429059810"/>
-      <w:bookmarkStart w:id="20" w:name="_Toc491247140"/>
+      <w:bookmarkStart w:id="18" w:name="_Toc429059810"/>
+      <w:bookmarkStart w:id="19" w:name="_Toc491247140"/>
       <w:r>
         <w:t>Design dei dati</w:t>
       </w:r>
       <w:r>
         <w:t xml:space="preserve"> e database</w:t>
       </w:r>
+      <w:bookmarkEnd w:id="18"/>
       <w:bookmarkEnd w:id="19"/>
+    </w:p>
+    <w:p>
+      <w:pPr>
+        <w:rPr>
+          <w:lang w:val="it-IT"/>
+        </w:rPr>
+      </w:pPr>
+      <w:r>
+        <w:rPr>
+          <w:lang w:val="it-IT"/>
+        </w:rPr>
+        <w:t xml:space="preserve">Descrizione delle strutture di dati utilizzate dal programma in base agli attributi e le </w:t>
+      </w:r>
+      <w:r>
+        <w:rPr>
+          <w:lang w:val="it-IT"/>
+        </w:rPr>
+        <w:t>relazioni degli oggetti in uso.</w:t>
+      </w:r>
+    </w:p>
+    <w:p>
+      <w:pPr>
+        <w:rPr>
+          <w:lang w:val="it-IT"/>
+        </w:rPr>
+      </w:pPr>
+      <w:r>
+        <w:rPr>
+          <w:lang w:val="it-IT"/>
+        </w:rPr>
+        <w:t>Schema E-R, schema logico e descrizione.</w:t>
+      </w:r>
+    </w:p>
+    <w:p>
+      <w:pPr>
+        <w:rPr>
+          <w:lang w:val="it-IT"/>
+        </w:rPr>
+      </w:pPr>
+      <w:r>
+        <w:rPr>
+          <w:lang w:val="it-IT"/>
+        </w:rPr>
+        <w:t>Se il diagramma E-R viene modificato, sulla doc dovrà apparire l’ultima versione, mentre le vecchie saranno sui diari.</w:t>
+      </w:r>
+    </w:p>
+    <w:p>
+      <w:pPr>
+        <w:pStyle w:val="Titolo2"/>
+      </w:pPr>
+      <w:bookmarkStart w:id="20" w:name="_Toc429059811"/>
+      <w:bookmarkStart w:id="21" w:name="_Toc491247141"/>
+      <w:r>
+        <w:t>Design delle interfacce</w:t>
+      </w:r>
       <w:bookmarkEnd w:id="20"/>
-    </w:p>
-    <w:p>
-      <w:pPr>
-        <w:rPr>
-          <w:lang w:val="it-IT"/>
-        </w:rPr>
-      </w:pPr>
-      <w:r>
-        <w:rPr>
-          <w:lang w:val="it-IT"/>
-        </w:rPr>
-        <w:t xml:space="preserve">Descrizione delle strutture di dati utilizzate dal programma in base agli attributi e le </w:t>
-      </w:r>
-      <w:r>
-        <w:rPr>
-          <w:lang w:val="it-IT"/>
-        </w:rPr>
-        <w:t>relazioni degli oggetti in uso.</w:t>
-      </w:r>
-    </w:p>
-    <w:p>
-      <w:pPr>
-        <w:rPr>
-          <w:lang w:val="it-IT"/>
-        </w:rPr>
-      </w:pPr>
-      <w:r>
-        <w:rPr>
-          <w:lang w:val="it-IT"/>
-        </w:rPr>
-        <w:t>Schema E-R, schema logico e descrizione.</w:t>
-      </w:r>
-    </w:p>
-    <w:p>
-      <w:pPr>
-        <w:rPr>
-          <w:lang w:val="it-IT"/>
-        </w:rPr>
-      </w:pPr>
-      <w:r>
-        <w:rPr>
-          <w:lang w:val="it-IT"/>
-        </w:rPr>
-        <w:t>Se il diagramma E-R viene modificato, sulla doc dovrà apparire l’ultima versione, mentre le vecchie saranno sui diari.</w:t>
+      <w:bookmarkEnd w:id="21"/>
+    </w:p>
+    <w:p>
+      <w:pPr>
+        <w:rPr>
+          <w:lang w:val="it-IT"/>
+        </w:rPr>
+      </w:pPr>
+      <w:r>
+        <w:rPr>
+          <w:lang w:val="it-IT"/>
+        </w:rPr>
+        <w:t>Descrizione delle interfacce interne ed esterne del sistema e dell’interfaccia utente. La progettazione delle interfacce è basata sulle informazioni rica</w:t>
+      </w:r>
+      <w:r>
+        <w:rPr>
+          <w:lang w:val="it-IT"/>
+        </w:rPr>
+        <w:t xml:space="preserve">vate durante la fase di analisi e realizzata tramite </w:t>
+      </w:r>
+      <w:proofErr w:type="spellStart"/>
+      <w:r>
+        <w:rPr>
+          <w:lang w:val="it-IT"/>
+        </w:rPr>
+        <w:t>mockups</w:t>
+      </w:r>
+      <w:proofErr w:type="spellEnd"/>
+      <w:r>
+        <w:rPr>
+          <w:lang w:val="it-IT"/>
+        </w:rPr>
+        <w:t>.</w:t>
       </w:r>
     </w:p>
     <w:p>
       <w:pPr>
         <w:pStyle w:val="Titolo2"/>
       </w:pPr>
-      <w:bookmarkStart w:id="21" w:name="_Toc429059811"/>
-      <w:bookmarkStart w:id="22" w:name="_Toc491247141"/>
-      <w:r>
-        <w:t>Design delle interfacce</w:t>
-      </w:r>
-      <w:bookmarkEnd w:id="21"/>
+      <w:bookmarkStart w:id="22" w:name="_Toc429059812"/>
+      <w:bookmarkStart w:id="23" w:name="_Toc491247142"/>
+      <w:r>
+        <w:t>Design procedurale</w:t>
+      </w:r>
       <w:bookmarkEnd w:id="22"/>
-    </w:p>
-    <w:p>
-      <w:pPr>
-        <w:rPr>
-          <w:lang w:val="it-IT"/>
-        </w:rPr>
-      </w:pPr>
-      <w:r>
-        <w:rPr>
-          <w:lang w:val="it-IT"/>
-        </w:rPr>
-        <w:t>Descrizione delle interfacce interne ed esterne del sistema e dell’interfaccia utente. La progettazione delle interfacce è basata sulle informazioni rica</w:t>
-      </w:r>
-      <w:r>
-        <w:rPr>
-          <w:lang w:val="it-IT"/>
-        </w:rPr>
-        <w:t xml:space="preserve">vate durante la fase di analisi e realizzata tramite </w:t>
-      </w:r>
-      <w:proofErr w:type="spellStart"/>
-      <w:r>
-        <w:rPr>
-          <w:lang w:val="it-IT"/>
-        </w:rPr>
-        <w:t>mockups</w:t>
-      </w:r>
-      <w:proofErr w:type="spellEnd"/>
-      <w:r>
-        <w:rPr>
-          <w:lang w:val="it-IT"/>
-        </w:rPr>
-        <w:t>.</w:t>
-      </w:r>
-    </w:p>
-    <w:p>
-      <w:pPr>
-        <w:pStyle w:val="Titolo2"/>
-      </w:pPr>
-      <w:bookmarkStart w:id="23" w:name="_Toc429059812"/>
-      <w:bookmarkStart w:id="24" w:name="_Toc491247142"/>
-      <w:r>
-        <w:t>Design procedurale</w:t>
-      </w:r>
       <w:bookmarkEnd w:id="23"/>
-      <w:bookmarkEnd w:id="24"/>
     </w:p>
     <w:p>
       <w:pPr>
@@ -5102,82 +5096,82 @@
           <w:bottom w:val="single" w:sz="4" w:space="1" w:color="auto"/>
         </w:pBdr>
       </w:pPr>
-      <w:bookmarkStart w:id="25" w:name="_Toc461179222"/>
-      <w:bookmarkStart w:id="26" w:name="_Toc491247143"/>
+      <w:bookmarkStart w:id="24" w:name="_Toc461179222"/>
+      <w:bookmarkStart w:id="25" w:name="_Toc491247143"/>
       <w:r>
         <w:lastRenderedPageBreak/>
         <w:t>Implementazione</w:t>
       </w:r>
+      <w:bookmarkEnd w:id="24"/>
       <w:bookmarkEnd w:id="25"/>
+    </w:p>
+    <w:p>
+      <w:r>
+        <w:t>In questo capitolo dovrà essere mostrato come è stato realizzato il lavoro. Questa parte può differenziarsi dalla progettazione in quanto il risultato ottenuto non per forza può essere come era stato progettato.</w:t>
+      </w:r>
+    </w:p>
+    <w:p>
+      <w:r>
+        <w:t xml:space="preserve">Sulla base di queste informazioni il lavoro svolto dovrà essere riproducibile. </w:t>
+      </w:r>
+    </w:p>
+    <w:p>
+      <w:r>
+        <w:t>In questa parte è richiesto l’inserimento di codice sorgente/</w:t>
+      </w:r>
+      <w:proofErr w:type="spellStart"/>
+      <w:r>
+        <w:t>print</w:t>
+      </w:r>
+      <w:proofErr w:type="spellEnd"/>
+      <w:r>
+        <w:t xml:space="preserve"> screen di maschere solamente per quei passaggi particolarmente significativi e/o critici.</w:t>
+      </w:r>
+    </w:p>
+    <w:p>
+      <w:r>
+        <w:t>Inoltre dovranno essere descritte eventuali varianti di soluzione o scelte di prodotti con motivazione delle scelte.</w:t>
+      </w:r>
+    </w:p>
+    <w:p>
+      <w:r>
+        <w:t>Non deve apparire nessuna forma di guida d’uso di librerie o di componenti utilizzati. Eventualmente questa va allegata.</w:t>
+      </w:r>
+    </w:p>
+    <w:p>
+      <w:r>
+        <w:t>Per eventuali dettagli si possono inserire riferimenti ai diari.</w:t>
+      </w:r>
+    </w:p>
+    <w:p>
+      <w:pPr>
+        <w:pStyle w:val="Titolo1"/>
+        <w:rPr>
+          <w:lang w:val="it-IT"/>
+        </w:rPr>
+      </w:pPr>
+      <w:bookmarkStart w:id="26" w:name="_Toc461179223"/>
+      <w:bookmarkStart w:id="27" w:name="_Toc491247144"/>
+      <w:r>
+        <w:rPr>
+          <w:lang w:val="it-IT"/>
+        </w:rPr>
+        <w:t>Test</w:t>
+      </w:r>
       <w:bookmarkEnd w:id="26"/>
-    </w:p>
-    <w:p>
-      <w:r>
-        <w:t>In questo capitolo dovrà essere mostrato come è stato realizzato il lavoro. Questa parte può differenziarsi dalla progettazione in quanto il risultato ottenuto non per forza può essere come era stato progettato.</w:t>
-      </w:r>
-    </w:p>
-    <w:p>
-      <w:r>
-        <w:t xml:space="preserve">Sulla base di queste informazioni il lavoro svolto dovrà essere riproducibile. </w:t>
-      </w:r>
-    </w:p>
-    <w:p>
-      <w:r>
-        <w:t>In questa parte è richiesto l’inserimento di codice sorgente/</w:t>
-      </w:r>
-      <w:proofErr w:type="spellStart"/>
-      <w:r>
-        <w:t>print</w:t>
-      </w:r>
-      <w:proofErr w:type="spellEnd"/>
-      <w:r>
-        <w:t xml:space="preserve"> screen di maschere solamente per quei passaggi particolarmente significativi e/o critici.</w:t>
-      </w:r>
-    </w:p>
-    <w:p>
-      <w:r>
-        <w:t>Inoltre dovranno essere descritte eventuali varianti di soluzione o scelte di prodotti con motivazione delle scelte.</w:t>
-      </w:r>
-    </w:p>
-    <w:p>
-      <w:r>
-        <w:t>Non deve apparire nessuna forma di guida d’uso di librerie o di componenti utilizzati. Eventualmente questa va allegata.</w:t>
-      </w:r>
-    </w:p>
-    <w:p>
-      <w:r>
-        <w:t>Per eventuali dettagli si possono inserire riferimenti ai diari.</w:t>
-      </w:r>
-    </w:p>
-    <w:p>
-      <w:pPr>
-        <w:pStyle w:val="Titolo1"/>
-        <w:rPr>
-          <w:lang w:val="it-IT"/>
-        </w:rPr>
-      </w:pPr>
-      <w:bookmarkStart w:id="27" w:name="_Toc461179223"/>
-      <w:bookmarkStart w:id="28" w:name="_Toc491247144"/>
-      <w:r>
-        <w:rPr>
-          <w:lang w:val="it-IT"/>
-        </w:rPr>
-        <w:t>Test</w:t>
-      </w:r>
       <w:bookmarkEnd w:id="27"/>
+    </w:p>
+    <w:p>
+      <w:pPr>
+        <w:pStyle w:val="Titolo2"/>
+      </w:pPr>
+      <w:bookmarkStart w:id="28" w:name="_Toc461179224"/>
+      <w:bookmarkStart w:id="29" w:name="_Toc491247145"/>
+      <w:r>
+        <w:t>Protocollo di test</w:t>
+      </w:r>
       <w:bookmarkEnd w:id="28"/>
-    </w:p>
-    <w:p>
-      <w:pPr>
-        <w:pStyle w:val="Titolo2"/>
-      </w:pPr>
-      <w:bookmarkStart w:id="29" w:name="_Toc461179224"/>
-      <w:bookmarkStart w:id="30" w:name="_Toc491247145"/>
-      <w:r>
-        <w:t>Protocollo di test</w:t>
-      </w:r>
       <w:bookmarkEnd w:id="29"/>
-      <w:bookmarkEnd w:id="30"/>
     </w:p>
     <w:p>
       <w:pPr>
@@ -6211,13 +6205,13 @@
       <w:pPr>
         <w:pStyle w:val="Titolo2"/>
       </w:pPr>
-      <w:bookmarkStart w:id="31" w:name="_Toc461179225"/>
-      <w:bookmarkStart w:id="32" w:name="_Toc491247146"/>
+      <w:bookmarkStart w:id="30" w:name="_Toc461179225"/>
+      <w:bookmarkStart w:id="31" w:name="_Toc491247146"/>
       <w:r>
         <w:t>Risultati test</w:t>
       </w:r>
+      <w:bookmarkEnd w:id="30"/>
       <w:bookmarkEnd w:id="31"/>
-      <w:bookmarkEnd w:id="32"/>
     </w:p>
     <w:p>
       <w:pPr>
@@ -6236,8 +6230,8 @@
       <w:pPr>
         <w:pStyle w:val="Titolo2"/>
       </w:pPr>
-      <w:bookmarkStart w:id="33" w:name="_Toc461179226"/>
-      <w:bookmarkStart w:id="34" w:name="_Toc491247147"/>
+      <w:bookmarkStart w:id="32" w:name="_Toc461179226"/>
+      <w:bookmarkStart w:id="33" w:name="_Toc491247147"/>
       <w:r>
         <w:lastRenderedPageBreak/>
         <w:t>Mancanze</w:t>
@@ -6245,20 +6239,79 @@
       <w:r>
         <w:t>/limitazioni conosciute</w:t>
       </w:r>
+      <w:bookmarkEnd w:id="32"/>
       <w:bookmarkEnd w:id="33"/>
+    </w:p>
+    <w:p>
+      <w:pPr>
+        <w:rPr>
+          <w:lang w:val="it-IT"/>
+        </w:rPr>
+      </w:pPr>
+      <w:r>
+        <w:rPr>
+          <w:lang w:val="it-IT"/>
+        </w:rPr>
+        <w:t>Descrizione con motivazione di eventuali elementi mancanti o non completamente implementati, al di fuori dei test case. Non devono essere riportati gli errori e i problemi riscontrati e poi risolti durante il progetto.</w:t>
+      </w:r>
+    </w:p>
+    <w:p>
+      <w:pPr>
+        <w:pStyle w:val="Titolo1"/>
+        <w:rPr>
+          <w:lang w:val="it-IT"/>
+        </w:rPr>
+      </w:pPr>
+      <w:bookmarkStart w:id="34" w:name="_Toc461179227"/>
+      <w:bookmarkStart w:id="35" w:name="_Toc491247148"/>
+      <w:r>
+        <w:rPr>
+          <w:lang w:val="it-IT"/>
+        </w:rPr>
+        <w:t>Consuntivo</w:t>
+      </w:r>
       <w:bookmarkEnd w:id="34"/>
-    </w:p>
-    <w:p>
-      <w:pPr>
-        <w:rPr>
-          <w:lang w:val="it-IT"/>
-        </w:rPr>
-      </w:pPr>
-      <w:r>
-        <w:rPr>
-          <w:lang w:val="it-IT"/>
-        </w:rPr>
-        <w:t>Descrizione con motivazione di eventuali elementi mancanti o non completamente implementati, al di fuori dei test case. Non devono essere riportati gli errori e i problemi riscontrati e poi risolti durante il progetto.</w:t>
+      <w:bookmarkEnd w:id="35"/>
+    </w:p>
+    <w:p>
+      <w:pPr>
+        <w:rPr>
+          <w:lang w:val="it-IT"/>
+        </w:rPr>
+      </w:pPr>
+      <w:r>
+        <w:rPr>
+          <w:lang w:val="it-IT"/>
+        </w:rPr>
+        <w:t>Consuntivo del tempo di lavoro effettivo e considerazioni riguardo le differenze rispetto alla pianificazione (</w:t>
+      </w:r>
+      <w:proofErr w:type="spellStart"/>
+      <w:r>
+        <w:rPr>
+          <w:lang w:val="it-IT"/>
+        </w:rPr>
+        <w:t>cap</w:t>
+      </w:r>
+      <w:proofErr w:type="spellEnd"/>
+      <w:r>
+        <w:rPr>
+          <w:lang w:val="it-IT"/>
+        </w:rPr>
+        <w:t xml:space="preserve"> 1.7) (ad esempio </w:t>
+      </w:r>
+      <w:proofErr w:type="spellStart"/>
+      <w:r>
+        <w:rPr>
+          <w:lang w:val="it-IT"/>
+        </w:rPr>
+        <w:t>Gannt</w:t>
+      </w:r>
+      <w:proofErr w:type="spellEnd"/>
+      <w:r>
+        <w:rPr>
+          <w:lang w:val="it-IT"/>
+        </w:rPr>
+        <w:t xml:space="preserve"> consuntivo).</w:t>
       </w:r>
     </w:p>
     <w:p>
@@ -6268,57 +6321,161 @@
           <w:lang w:val="it-IT"/>
         </w:rPr>
       </w:pPr>
-      <w:bookmarkStart w:id="35" w:name="_Toc461179227"/>
-      <w:bookmarkStart w:id="36" w:name="_Toc491247148"/>
-      <w:r>
-        <w:rPr>
-          <w:lang w:val="it-IT"/>
-        </w:rPr>
-        <w:t>Consuntivo</w:t>
-      </w:r>
-      <w:bookmarkEnd w:id="35"/>
+      <w:bookmarkStart w:id="36" w:name="_Toc461179228"/>
+      <w:bookmarkStart w:id="37" w:name="_Toc491247149"/>
+      <w:r>
+        <w:rPr>
+          <w:lang w:val="it-IT"/>
+        </w:rPr>
+        <w:t>Conclusioni</w:t>
+      </w:r>
       <w:bookmarkEnd w:id="36"/>
-    </w:p>
-    <w:p>
-      <w:pPr>
-        <w:rPr>
-          <w:lang w:val="it-IT"/>
-        </w:rPr>
-      </w:pPr>
-      <w:r>
-        <w:rPr>
-          <w:lang w:val="it-IT"/>
-        </w:rPr>
-        <w:t>Consuntivo del tempo di lavoro effettivo e considerazioni riguardo le differenze rispetto alla pianificazione (</w:t>
+      <w:bookmarkEnd w:id="37"/>
+    </w:p>
+    <w:p>
+      <w:pPr>
+        <w:rPr>
+          <w:lang w:val="it-IT"/>
+        </w:rPr>
+      </w:pPr>
+      <w:r>
+        <w:rPr>
+          <w:lang w:val="it-IT"/>
+        </w:rPr>
+        <w:t>Quali sono le implicazioni della mia soluzione? Che impatto avrà?</w:t>
+      </w:r>
+      <w:r>
+        <w:rPr>
+          <w:lang w:val="it-IT"/>
+        </w:rPr>
+        <w:t xml:space="preserve"> Cambierà il mondo? È un successo importante? È </w:t>
+      </w:r>
+      <w:r>
+        <w:rPr>
+          <w:lang w:val="it-IT"/>
+        </w:rPr>
+        <w:t>solo un</w:t>
+      </w:r>
+      <w:r>
+        <w:rPr>
+          <w:lang w:val="it-IT"/>
+        </w:rPr>
+        <w:t>’</w:t>
+      </w:r>
+      <w:r>
+        <w:rPr>
+          <w:lang w:val="it-IT"/>
+        </w:rPr>
+        <w:t>aggiunta</w:t>
+      </w:r>
+      <w:r>
+        <w:rPr>
+          <w:lang w:val="it-IT"/>
+        </w:rPr>
+        <w:t xml:space="preserve"> marginale o</w:t>
+      </w:r>
+      <w:r>
+        <w:rPr>
+          <w:lang w:val="it-IT"/>
+        </w:rPr>
+        <w:t xml:space="preserve"> è semplicemente servita per scoprire che questo percorso è</w:t>
+      </w:r>
+      <w:r>
+        <w:rPr>
+          <w:lang w:val="it-IT"/>
+        </w:rPr>
+        <w:t xml:space="preserve"> stato</w:t>
+      </w:r>
+      <w:r>
+        <w:rPr>
+          <w:lang w:val="it-IT"/>
+        </w:rPr>
+        <w:t xml:space="preserve"> una perdita di tempo? I ris</w:t>
+      </w:r>
+      <w:r>
+        <w:rPr>
+          <w:lang w:val="it-IT"/>
+        </w:rPr>
+        <w:t xml:space="preserve">ultati ottenuti sono generali, </w:t>
+      </w:r>
+      <w:r>
+        <w:rPr>
+          <w:lang w:val="it-IT"/>
+        </w:rPr>
+        <w:t>facilmente generalizzabili o sono specifici di un caso particolare?</w:t>
+      </w:r>
+      <w:r>
+        <w:rPr>
+          <w:lang w:val="it-IT"/>
+        </w:rPr>
+        <w:t xml:space="preserve"> </w:t>
       </w:r>
       <w:proofErr w:type="spellStart"/>
       <w:r>
         <w:rPr>
           <w:lang w:val="it-IT"/>
         </w:rPr>
-        <w:t>cap</w:t>
+        <w:t>ecc</w:t>
       </w:r>
       <w:proofErr w:type="spellEnd"/>
-      <w:r>
-        <w:rPr>
-          <w:lang w:val="it-IT"/>
-        </w:rPr>
-        <w:t xml:space="preserve"> 1.7) (ad esempio </w:t>
+    </w:p>
+    <w:p>
+      <w:pPr>
+        <w:pStyle w:val="Titolo2"/>
+      </w:pPr>
+      <w:bookmarkStart w:id="38" w:name="_Toc461179229"/>
+      <w:bookmarkStart w:id="39" w:name="_Toc491247150"/>
+      <w:r>
+        <w:t>Sviluppi futuri</w:t>
+      </w:r>
+      <w:bookmarkEnd w:id="38"/>
+      <w:bookmarkEnd w:id="39"/>
+    </w:p>
+    <w:p>
+      <w:pPr>
+        <w:rPr>
+          <w:lang w:val="it-IT"/>
+        </w:rPr>
+      </w:pPr>
+      <w:r>
+        <w:rPr>
+          <w:lang w:val="it-IT"/>
+        </w:rPr>
+        <w:t>Migliorie o estensioni che possono essere sviluppate sul prodotto.</w:t>
+      </w:r>
+    </w:p>
+    <w:p>
+      <w:pPr>
+        <w:pStyle w:val="Titolo2"/>
+      </w:pPr>
+      <w:bookmarkStart w:id="40" w:name="_Toc461179230"/>
+      <w:bookmarkStart w:id="41" w:name="_Toc491247151"/>
+      <w:r>
+        <w:t>Considerazioni personali</w:t>
+      </w:r>
+      <w:bookmarkEnd w:id="40"/>
+      <w:bookmarkEnd w:id="41"/>
+    </w:p>
+    <w:p>
+      <w:pPr>
+        <w:rPr>
+          <w:lang w:val="it-IT"/>
+        </w:rPr>
+      </w:pPr>
+      <w:r>
+        <w:rPr>
+          <w:lang w:val="it-IT"/>
+        </w:rPr>
+        <w:t xml:space="preserve">Cosa ho imparato in questo progetto? </w:t>
       </w:r>
       <w:proofErr w:type="spellStart"/>
       <w:r>
         <w:rPr>
           <w:lang w:val="it-IT"/>
         </w:rPr>
-        <w:t>Gannt</w:t>
+        <w:t>ecc</w:t>
       </w:r>
       <w:proofErr w:type="spellEnd"/>
-      <w:r>
-        <w:rPr>
-          <w:lang w:val="it-IT"/>
-        </w:rPr>
-        <w:t xml:space="preserve"> consuntivo).</w:t>
-      </w:r>
     </w:p>
     <w:p>
       <w:pPr>
@@ -6327,191 +6484,28 @@
           <w:lang w:val="it-IT"/>
         </w:rPr>
       </w:pPr>
-      <w:bookmarkStart w:id="37" w:name="_Toc461179228"/>
-      <w:bookmarkStart w:id="38" w:name="_Toc491247149"/>
-      <w:r>
-        <w:rPr>
-          <w:lang w:val="it-IT"/>
-        </w:rPr>
-        <w:t>Conclusioni</w:t>
-      </w:r>
-      <w:bookmarkEnd w:id="37"/>
-      <w:bookmarkEnd w:id="38"/>
-    </w:p>
-    <w:p>
-      <w:pPr>
-        <w:rPr>
-          <w:lang w:val="it-IT"/>
-        </w:rPr>
-      </w:pPr>
-      <w:r>
-        <w:rPr>
-          <w:lang w:val="it-IT"/>
-        </w:rPr>
-        <w:t>Quali sono le implicazioni della mia soluzione? Che impatto avrà?</w:t>
-      </w:r>
-      <w:r>
-        <w:rPr>
-          <w:lang w:val="it-IT"/>
-        </w:rPr>
-        <w:t xml:space="preserve"> Cambierà il mondo? È un successo importante? È </w:t>
-      </w:r>
-      <w:r>
-        <w:rPr>
-          <w:lang w:val="it-IT"/>
-        </w:rPr>
-        <w:t>solo un</w:t>
-      </w:r>
-      <w:r>
-        <w:rPr>
-          <w:lang w:val="it-IT"/>
-        </w:rPr>
-        <w:t>’</w:t>
-      </w:r>
-      <w:r>
-        <w:rPr>
-          <w:lang w:val="it-IT"/>
-        </w:rPr>
-        <w:t>aggiunta</w:t>
-      </w:r>
-      <w:r>
-        <w:rPr>
-          <w:lang w:val="it-IT"/>
-        </w:rPr>
-        <w:t xml:space="preserve"> marginale o</w:t>
-      </w:r>
-      <w:r>
-        <w:rPr>
-          <w:lang w:val="it-IT"/>
-        </w:rPr>
-        <w:t xml:space="preserve"> è semplicemente servita per scoprire che questo percorso è</w:t>
-      </w:r>
-      <w:r>
-        <w:rPr>
-          <w:lang w:val="it-IT"/>
-        </w:rPr>
-        <w:t xml:space="preserve"> stato</w:t>
-      </w:r>
-      <w:r>
-        <w:rPr>
-          <w:lang w:val="it-IT"/>
-        </w:rPr>
-        <w:t xml:space="preserve"> una perdita di tempo? I ris</w:t>
-      </w:r>
-      <w:r>
-        <w:rPr>
-          <w:lang w:val="it-IT"/>
-        </w:rPr>
-        <w:t xml:space="preserve">ultati ottenuti sono generali, </w:t>
-      </w:r>
-      <w:r>
-        <w:rPr>
-          <w:lang w:val="it-IT"/>
-        </w:rPr>
-        <w:t>facilmente generalizzabili o sono specifici di un caso particolare?</w:t>
-      </w:r>
-      <w:r>
-        <w:rPr>
-          <w:lang w:val="it-IT"/>
-        </w:rPr>
-        <w:t xml:space="preserve"> </w:t>
-      </w:r>
-      <w:proofErr w:type="spellStart"/>
-      <w:r>
-        <w:rPr>
-          <w:lang w:val="it-IT"/>
-        </w:rPr>
-        <w:t>ecc</w:t>
-      </w:r>
-      <w:proofErr w:type="spellEnd"/>
+      <w:bookmarkStart w:id="42" w:name="_Toc461179231"/>
+      <w:bookmarkStart w:id="43" w:name="_Toc491247152"/>
+      <w:r>
+        <w:rPr>
+          <w:lang w:val="it-IT"/>
+        </w:rPr>
+        <w:t>Bibliografia</w:t>
+      </w:r>
+      <w:bookmarkEnd w:id="42"/>
+      <w:bookmarkEnd w:id="43"/>
     </w:p>
     <w:p>
       <w:pPr>
         <w:pStyle w:val="Titolo2"/>
       </w:pPr>
-      <w:bookmarkStart w:id="39" w:name="_Toc461179229"/>
-      <w:bookmarkStart w:id="40" w:name="_Toc491247150"/>
-      <w:r>
-        <w:t>Sviluppi futuri</w:t>
-      </w:r>
-      <w:bookmarkEnd w:id="39"/>
-      <w:bookmarkEnd w:id="40"/>
-    </w:p>
-    <w:p>
-      <w:pPr>
-        <w:rPr>
-          <w:lang w:val="it-IT"/>
-        </w:rPr>
-      </w:pPr>
-      <w:r>
-        <w:rPr>
-          <w:lang w:val="it-IT"/>
-        </w:rPr>
-        <w:t>Migliorie o estensioni che possono essere sviluppate sul prodotto.</w:t>
-      </w:r>
-    </w:p>
-    <w:p>
-      <w:pPr>
-        <w:pStyle w:val="Titolo2"/>
-      </w:pPr>
-      <w:bookmarkStart w:id="41" w:name="_Toc461179230"/>
-      <w:bookmarkStart w:id="42" w:name="_Toc491247151"/>
-      <w:r>
-        <w:t>Considerazioni personali</w:t>
-      </w:r>
-      <w:bookmarkEnd w:id="41"/>
-      <w:bookmarkEnd w:id="42"/>
-    </w:p>
-    <w:p>
-      <w:pPr>
-        <w:rPr>
-          <w:lang w:val="it-IT"/>
-        </w:rPr>
-      </w:pPr>
-      <w:r>
-        <w:rPr>
-          <w:lang w:val="it-IT"/>
-        </w:rPr>
-        <w:t xml:space="preserve">Cosa ho imparato in questo progetto? </w:t>
-      </w:r>
-      <w:proofErr w:type="spellStart"/>
-      <w:r>
-        <w:rPr>
-          <w:lang w:val="it-IT"/>
-        </w:rPr>
-        <w:t>ecc</w:t>
-      </w:r>
-      <w:proofErr w:type="spellEnd"/>
-    </w:p>
-    <w:p>
-      <w:pPr>
-        <w:pStyle w:val="Titolo1"/>
-        <w:rPr>
-          <w:lang w:val="it-IT"/>
-        </w:rPr>
-      </w:pPr>
-      <w:bookmarkStart w:id="43" w:name="_Toc461179231"/>
-      <w:bookmarkStart w:id="44" w:name="_Toc491247152"/>
-      <w:r>
-        <w:rPr>
-          <w:lang w:val="it-IT"/>
-        </w:rPr>
-        <w:t>Bibliografia</w:t>
-      </w:r>
-      <w:bookmarkEnd w:id="43"/>
+      <w:bookmarkStart w:id="44" w:name="_Toc461179232"/>
+      <w:bookmarkStart w:id="45" w:name="_Toc491247153"/>
+      <w:r>
+        <w:t>Bibliografia per articoli di riviste:</w:t>
+      </w:r>
       <w:bookmarkEnd w:id="44"/>
-    </w:p>
-    <w:p>
-      <w:pPr>
-        <w:pStyle w:val="Titolo2"/>
-      </w:pPr>
-      <w:bookmarkStart w:id="45" w:name="_Toc461179232"/>
-      <w:bookmarkStart w:id="46" w:name="_Toc491247153"/>
-      <w:r>
-        <w:t>Bibliografia per articoli di riviste:</w:t>
-      </w:r>
       <w:bookmarkEnd w:id="45"/>
-      <w:bookmarkEnd w:id="46"/>
     </w:p>
     <w:p>
       <w:pPr>
@@ -6614,13 +6608,13 @@
       <w:pPr>
         <w:pStyle w:val="Titolo2"/>
       </w:pPr>
-      <w:bookmarkStart w:id="47" w:name="_Toc461179233"/>
-      <w:bookmarkStart w:id="48" w:name="_Toc491247154"/>
+      <w:bookmarkStart w:id="46" w:name="_Toc461179233"/>
+      <w:bookmarkStart w:id="47" w:name="_Toc491247154"/>
       <w:r>
         <w:t>Bibliografia per libri</w:t>
       </w:r>
+      <w:bookmarkEnd w:id="46"/>
       <w:bookmarkEnd w:id="47"/>
-      <w:bookmarkEnd w:id="48"/>
     </w:p>
     <w:p>
       <w:pPr>
@@ -6742,13 +6736,13 @@
       <w:pPr>
         <w:pStyle w:val="Titolo2"/>
       </w:pPr>
-      <w:bookmarkStart w:id="49" w:name="_Toc461179234"/>
-      <w:bookmarkStart w:id="50" w:name="_Toc491247155"/>
+      <w:bookmarkStart w:id="48" w:name="_Toc461179234"/>
+      <w:bookmarkStart w:id="49" w:name="_Toc491247155"/>
       <w:r>
         <w:t>Sitografia</w:t>
       </w:r>
+      <w:bookmarkEnd w:id="48"/>
       <w:bookmarkEnd w:id="49"/>
-      <w:bookmarkEnd w:id="50"/>
     </w:p>
     <w:p>
       <w:pPr>
@@ -6869,27 +6863,376 @@
           <w:numId w:val="8"/>
         </w:numPr>
         <w:rPr>
-          <w:lang w:val="en-US"/>
-        </w:rPr>
-      </w:pPr>
-      <w:r>
-        <w:rPr>
-          <w:lang w:val="en-US"/>
-        </w:rPr>
-        <w:t xml:space="preserve">http://standards.ieee.org/guides/style/section7.html, </w:t>
+          <w:color w:val="000000" w:themeColor="text1"/>
+          <w:lang w:val="en-GB"/>
+        </w:rPr>
+      </w:pPr>
+      <w:hyperlink r:id="rId9" w:history="1">
+        <w:r>
+          <w:rPr>
+            <w:rStyle w:val="Collegamentoipertestuale"/>
+            <w:color w:val="000000" w:themeColor="text1"/>
+            <w:lang w:val="en-GB"/>
+          </w:rPr>
+          <w:t>https://medium.com/@khandelwalnidhi/jenkins-setup-for-php-unit-testing-on-aws-c39baad7a99e</w:t>
+        </w:r>
+      </w:hyperlink>
+      <w:r>
+        <w:rPr>
+          <w:color w:val="000000" w:themeColor="text1"/>
+          <w:lang w:val="en-GB"/>
+        </w:rPr>
+        <w:t xml:space="preserve">, </w:t>
       </w:r>
       <w:r>
         <w:rPr>
           <w:i/>
-          <w:lang w:val="en-US"/>
-        </w:rPr>
-        <w:t>IEEE Standards Style Manual</w:t>
-      </w:r>
-      <w:r>
-        <w:rPr>
-          <w:lang w:val="en-US"/>
-        </w:rPr>
-        <w:t>, 07-06-2008.</w:t>
+          <w:color w:val="000000" w:themeColor="text1"/>
+          <w:lang w:val="en-GB"/>
+        </w:rPr>
+        <w:t xml:space="preserve">Jenkins Setup for </w:t>
+      </w:r>
+      <w:proofErr w:type="spellStart"/>
+      <w:r>
+        <w:rPr>
+          <w:i/>
+          <w:color w:val="000000" w:themeColor="text1"/>
+          <w:lang w:val="en-GB"/>
+        </w:rPr>
+        <w:t>PHPUnit</w:t>
+      </w:r>
+      <w:proofErr w:type="spellEnd"/>
+      <w:r>
+        <w:rPr>
+          <w:color w:val="000000" w:themeColor="text1"/>
+          <w:lang w:val="en-GB"/>
+        </w:rPr>
+        <w:t>, 13-02-2019</w:t>
+      </w:r>
+    </w:p>
+    <w:p>
+      <w:pPr>
+        <w:numPr>
+          <w:ilvl w:val="0"/>
+          <w:numId w:val="8"/>
+        </w:numPr>
+        <w:rPr>
+          <w:color w:val="000000" w:themeColor="text1"/>
+          <w:lang w:val="en-GB"/>
+        </w:rPr>
+      </w:pPr>
+      <w:hyperlink r:id="rId10" w:history="1">
+        <w:r>
+          <w:rPr>
+            <w:rStyle w:val="Collegamentoipertestuale"/>
+            <w:color w:val="000000" w:themeColor="text1"/>
+            <w:lang w:val="en-GB"/>
+          </w:rPr>
+          <w:t>https://stackoverflow.com/questions/39621263/jenkins-fails-when-running-service-start-jenkins</w:t>
+        </w:r>
+      </w:hyperlink>
+      <w:r>
+        <w:rPr>
+          <w:color w:val="000000" w:themeColor="text1"/>
+          <w:lang w:val="en-GB"/>
+        </w:rPr>
+        <w:t xml:space="preserve">, </w:t>
+      </w:r>
+      <w:r>
+        <w:rPr>
+          <w:i/>
+          <w:color w:val="000000" w:themeColor="text1"/>
+          <w:lang w:val="en-GB"/>
+        </w:rPr>
+        <w:t>Jenkins fail to run,</w:t>
+      </w:r>
+      <w:r>
+        <w:rPr>
+          <w:color w:val="000000" w:themeColor="text1"/>
+          <w:lang w:val="en-GB"/>
+        </w:rPr>
+        <w:t xml:space="preserve"> 13-02-2019</w:t>
+      </w:r>
+    </w:p>
+    <w:p>
+      <w:pPr>
+        <w:numPr>
+          <w:ilvl w:val="0"/>
+          <w:numId w:val="8"/>
+        </w:numPr>
+        <w:rPr>
+          <w:color w:val="000000" w:themeColor="text1"/>
+          <w:lang w:val="de-CH"/>
+        </w:rPr>
+      </w:pPr>
+      <w:hyperlink r:id="rId11" w:history="1">
+        <w:r>
+          <w:rPr>
+            <w:rStyle w:val="Collegamentoipertestuale"/>
+            <w:color w:val="000000" w:themeColor="text1"/>
+            <w:lang w:val="de-CH"/>
+          </w:rPr>
+          <w:t>https://www.ubuntu.com/download/server</w:t>
+        </w:r>
+      </w:hyperlink>
+      <w:r>
+        <w:rPr>
+          <w:color w:val="000000" w:themeColor="text1"/>
+          <w:lang w:val="de-CH"/>
+        </w:rPr>
+        <w:t xml:space="preserve">, </w:t>
+      </w:r>
+      <w:proofErr w:type="spellStart"/>
+      <w:r>
+        <w:rPr>
+          <w:i/>
+          <w:color w:val="000000" w:themeColor="text1"/>
+          <w:lang w:val="de-CH"/>
+        </w:rPr>
+        <w:t>Install</w:t>
+      </w:r>
+      <w:proofErr w:type="spellEnd"/>
+      <w:r>
+        <w:rPr>
+          <w:i/>
+          <w:color w:val="000000" w:themeColor="text1"/>
+          <w:lang w:val="de-CH"/>
+        </w:rPr>
+        <w:t xml:space="preserve"> </w:t>
+      </w:r>
+      <w:proofErr w:type="spellStart"/>
+      <w:r>
+        <w:rPr>
+          <w:i/>
+          <w:color w:val="000000" w:themeColor="text1"/>
+          <w:lang w:val="de-CH"/>
+        </w:rPr>
+        <w:t>ubuntu</w:t>
+      </w:r>
+      <w:proofErr w:type="spellEnd"/>
+      <w:r>
+        <w:rPr>
+          <w:i/>
+          <w:color w:val="000000" w:themeColor="text1"/>
+          <w:lang w:val="de-CH"/>
+        </w:rPr>
+        <w:t xml:space="preserve"> </w:t>
+      </w:r>
+      <w:proofErr w:type="spellStart"/>
+      <w:r>
+        <w:rPr>
+          <w:i/>
+          <w:color w:val="000000" w:themeColor="text1"/>
+          <w:lang w:val="de-CH"/>
+        </w:rPr>
+        <w:t>server</w:t>
+      </w:r>
+      <w:proofErr w:type="spellEnd"/>
+      <w:r>
+        <w:rPr>
+          <w:i/>
+          <w:color w:val="000000" w:themeColor="text1"/>
+          <w:lang w:val="de-CH"/>
+        </w:rPr>
+        <w:t xml:space="preserve">, </w:t>
+      </w:r>
+      <w:r>
+        <w:rPr>
+          <w:color w:val="000000" w:themeColor="text1"/>
+          <w:lang w:val="de-CH"/>
+        </w:rPr>
+        <w:t>13-02-2019</w:t>
+      </w:r>
+    </w:p>
+    <w:p>
+      <w:pPr>
+        <w:numPr>
+          <w:ilvl w:val="0"/>
+          <w:numId w:val="8"/>
+        </w:numPr>
+        <w:rPr>
+          <w:color w:val="000000" w:themeColor="text1"/>
+          <w:lang w:val="en-GB"/>
+        </w:rPr>
+      </w:pPr>
+      <w:hyperlink r:id="rId12" w:history="1">
+        <w:r>
+          <w:rPr>
+            <w:rStyle w:val="Collegamentoipertestuale"/>
+            <w:color w:val="000000" w:themeColor="text1"/>
+            <w:lang w:val="en-GB"/>
+          </w:rPr>
+          <w:t>https://thishosting.rocks/install-php-on-ubuntu/</w:t>
+        </w:r>
+      </w:hyperlink>
+      <w:r>
+        <w:rPr>
+          <w:color w:val="000000" w:themeColor="text1"/>
+          <w:lang w:val="en-GB"/>
+        </w:rPr>
+        <w:t xml:space="preserve">, </w:t>
+      </w:r>
+      <w:r>
+        <w:rPr>
+          <w:i/>
+          <w:color w:val="000000" w:themeColor="text1"/>
+          <w:lang w:val="en-GB"/>
+        </w:rPr>
+        <w:t xml:space="preserve">Install PHP on ubuntu, </w:t>
+      </w:r>
+      <w:r>
+        <w:rPr>
+          <w:color w:val="000000" w:themeColor="text1"/>
+          <w:lang w:val="en-GB"/>
+        </w:rPr>
+        <w:t>13-02-2019</w:t>
+      </w:r>
+    </w:p>
+    <w:p>
+      <w:pPr>
+        <w:numPr>
+          <w:ilvl w:val="0"/>
+          <w:numId w:val="8"/>
+        </w:numPr>
+        <w:rPr>
+          <w:color w:val="000000" w:themeColor="text1"/>
+          <w:lang w:val="en-GB"/>
+        </w:rPr>
+      </w:pPr>
+      <w:hyperlink r:id="rId13" w:history="1">
+        <w:r>
+          <w:rPr>
+            <w:rStyle w:val="Collegamentoipertestuale"/>
+            <w:color w:val="000000" w:themeColor="text1"/>
+            <w:lang w:val="en-GB"/>
+          </w:rPr>
+          <w:t>https://linuxize.com/post/how-to-install-jenkins-on-ubuntu-18-04/</w:t>
+        </w:r>
+      </w:hyperlink>
+      <w:r>
+        <w:rPr>
+          <w:color w:val="000000" w:themeColor="text1"/>
+          <w:lang w:val="en-GB"/>
+        </w:rPr>
+        <w:t xml:space="preserve">, </w:t>
+      </w:r>
+      <w:r>
+        <w:rPr>
+          <w:i/>
+          <w:color w:val="000000" w:themeColor="text1"/>
+          <w:lang w:val="en-GB"/>
+        </w:rPr>
+        <w:t xml:space="preserve"> Install </w:t>
+      </w:r>
+      <w:proofErr w:type="spellStart"/>
+      <w:r>
+        <w:rPr>
+          <w:i/>
+          <w:color w:val="000000" w:themeColor="text1"/>
+          <w:lang w:val="en-GB"/>
+        </w:rPr>
+        <w:t>jenkins</w:t>
+      </w:r>
+      <w:proofErr w:type="spellEnd"/>
+      <w:r>
+        <w:rPr>
+          <w:i/>
+          <w:color w:val="000000" w:themeColor="text1"/>
+          <w:lang w:val="en-GB"/>
+        </w:rPr>
+        <w:t xml:space="preserve"> on ubuntu, </w:t>
+      </w:r>
+      <w:r>
+        <w:rPr>
+          <w:color w:val="000000" w:themeColor="text1"/>
+          <w:lang w:val="en-GB"/>
+        </w:rPr>
+        <w:t>13-02-2019</w:t>
+      </w:r>
+    </w:p>
+    <w:bookmarkStart w:id="50" w:name="_GoBack"/>
+    <w:p>
+      <w:pPr>
+        <w:numPr>
+          <w:ilvl w:val="0"/>
+          <w:numId w:val="8"/>
+        </w:numPr>
+        <w:rPr>
+          <w:color w:val="000000" w:themeColor="text1"/>
+          <w:lang w:val="en-GB"/>
+        </w:rPr>
+      </w:pPr>
+      <w:r>
+        <w:rPr>
+          <w:color w:val="000000" w:themeColor="text1"/>
+          <w:lang w:val="en-GB"/>
+        </w:rPr>
+        <w:fldChar w:fldCharType="begin"/>
+      </w:r>
+      <w:r>
+        <w:rPr>
+          <w:color w:val="000000" w:themeColor="text1"/>
+          <w:lang w:val="en-GB"/>
+        </w:rPr>
+        <w:instrText xml:space="preserve"> HYPERLINK "</w:instrText>
+      </w:r>
+      <w:r>
+        <w:rPr>
+          <w:color w:val="000000" w:themeColor="text1"/>
+          <w:lang w:val="en-GB"/>
+        </w:rPr>
+        <w:instrText>https://tecadmin.net/setup-selenium-chromedriver-on-ubuntu/</w:instrText>
+      </w:r>
+      <w:r>
+        <w:rPr>
+          <w:color w:val="000000" w:themeColor="text1"/>
+          <w:lang w:val="en-GB"/>
+        </w:rPr>
+        <w:instrText xml:space="preserve">" </w:instrText>
+      </w:r>
+      <w:r>
+        <w:rPr>
+          <w:color w:val="000000" w:themeColor="text1"/>
+          <w:lang w:val="en-GB"/>
+        </w:rPr>
+        <w:fldChar w:fldCharType="separate"/>
+      </w:r>
+      <w:r>
+        <w:rPr>
+          <w:rStyle w:val="Collegamentoipertestuale"/>
+          <w:color w:val="000000" w:themeColor="text1"/>
+          <w:lang w:val="en-GB"/>
+        </w:rPr>
+        <w:t>https://tecadmin.net/setup-selenium-chromedriver-on-ubuntu/</w:t>
+      </w:r>
+      <w:r>
+        <w:rPr>
+          <w:color w:val="000000" w:themeColor="text1"/>
+          <w:lang w:val="en-GB"/>
+        </w:rPr>
+        <w:fldChar w:fldCharType="end"/>
+      </w:r>
+      <w:r>
+        <w:rPr>
+          <w:color w:val="000000" w:themeColor="text1"/>
+          <w:lang w:val="en-GB"/>
+        </w:rPr>
+        <w:t xml:space="preserve">, </w:t>
+      </w:r>
+      <w:r>
+        <w:rPr>
+          <w:i/>
+          <w:color w:val="000000" w:themeColor="text1"/>
+          <w:lang w:val="en-GB"/>
+        </w:rPr>
+        <w:t xml:space="preserve">Install and setup Selenium, </w:t>
+      </w:r>
+      <w:r>
+        <w:rPr>
+          <w:color w:val="000000" w:themeColor="text1"/>
+          <w:lang w:val="en-GB"/>
+        </w:rPr>
+        <w:t>15.02.2019</w:t>
       </w:r>
     </w:p>
     <w:p>
@@ -6901,11 +7244,11 @@
       </w:pPr>
       <w:bookmarkStart w:id="51" w:name="_Toc461179235"/>
       <w:bookmarkStart w:id="52" w:name="_Toc491247156"/>
-      <w:r>
-        <w:rPr>
-          <w:lang w:val="it-IT"/>
-        </w:rPr>
-        <w:lastRenderedPageBreak/>
+      <w:bookmarkEnd w:id="50"/>
+      <w:r>
+        <w:rPr>
+          <w:lang w:val="it-IT"/>
+        </w:rPr>
         <w:t>Allegati</w:t>
       </w:r>
       <w:bookmarkEnd w:id="51"/>
@@ -7084,10 +7427,10 @@
       </w:pPr>
     </w:p>
     <w:sectPr>
-      <w:headerReference w:type="default" r:id="rId9"/>
-      <w:footerReference w:type="default" r:id="rId10"/>
-      <w:headerReference w:type="first" r:id="rId11"/>
-      <w:footerReference w:type="first" r:id="rId12"/>
+      <w:headerReference w:type="default" r:id="rId14"/>
+      <w:footerReference w:type="default" r:id="rId15"/>
+      <w:headerReference w:type="first" r:id="rId16"/>
+      <w:footerReference w:type="first" r:id="rId17"/>
       <w:pgSz w:w="11906" w:h="16838"/>
       <w:pgMar w:top="1985" w:right="1134" w:bottom="1418" w:left="1134" w:header="567" w:footer="567" w:gutter="0"/>
       <w:pgNumType w:start="1"/>
@@ -7123,8 +7466,13 @@
     <w:pPr>
       <w:pStyle w:val="Pidipagina"/>
     </w:pPr>
+    <w:proofErr w:type="spellStart"/>
     <w:r>
-      <w:t xml:space="preserve">Davidi, </w:t>
+      <w:t>Davidi</w:t>
+    </w:r>
+    <w:proofErr w:type="spellEnd"/>
+    <w:r>
+      <w:t xml:space="preserve">, </w:t>
     </w:r>
     <w:proofErr w:type="spellStart"/>
     <w:r>
@@ -7140,14 +7488,36 @@
     <w:r>
       <w:tab/>
     </w:r>
-    <w:fldSimple w:instr=" FILENAME   \* MERGEFORMAT ">
-      <w:r>
-        <w:rPr>
-          <w:noProof/>
-        </w:rPr>
-        <w:t>1._EsempioDocumentazione.doc</w:t>
-      </w:r>
-    </w:fldSimple>
+    <w:r>
+      <w:rPr>
+        <w:noProof/>
+      </w:rPr>
+      <w:fldChar w:fldCharType="begin"/>
+    </w:r>
+    <w:r>
+      <w:rPr>
+        <w:noProof/>
+      </w:rPr>
+      <w:instrText xml:space="preserve"> FILENAME   \* MERGEFORMAT </w:instrText>
+    </w:r>
+    <w:r>
+      <w:rPr>
+        <w:noProof/>
+      </w:rPr>
+      <w:fldChar w:fldCharType="separate"/>
+    </w:r>
+    <w:r>
+      <w:rPr>
+        <w:noProof/>
+      </w:rPr>
+      <w:t>1._EsempioDocumentazione.doc</w:t>
+    </w:r>
+    <w:r>
+      <w:rPr>
+        <w:noProof/>
+      </w:rPr>
+      <w:fldChar w:fldCharType="end"/>
+    </w:r>
     <w:r>
       <w:tab/>
       <w:t xml:space="preserve">Versione: </w:t>
@@ -7179,7 +7549,7 @@
   <w:tbl>
     <w:tblPr>
       <w:tblW w:w="0" w:type="auto"/>
-      <w:tblLook w:val="00BF" w:firstRow="1" w:lastRow="0" w:firstColumn="1" w:lastColumn="0" w:noHBand="0" w:noVBand="0"/>
+      <w:tblLook w:val="00A0" w:firstRow="1" w:lastRow="0" w:firstColumn="1" w:lastColumn="0" w:noHBand="0" w:noVBand="0"/>
     </w:tblPr>
     <w:tblGrid>
       <w:gridCol w:w="2436"/>
@@ -7255,8 +7625,21 @@
           <w:shd w:val="clear" w:color="auto" w:fill="auto"/>
         </w:tcPr>
         <w:p>
+          <w:proofErr w:type="spellStart"/>
           <w:r>
-            <w:t xml:space="preserve">Matan Davidi, Thor </w:t>
+            <w:t>Matan</w:t>
+          </w:r>
+          <w:proofErr w:type="spellEnd"/>
+          <w:r>
+            <w:t xml:space="preserve"> </w:t>
+          </w:r>
+          <w:proofErr w:type="spellStart"/>
+          <w:r>
+            <w:t>Davidi</w:t>
+          </w:r>
+          <w:proofErr w:type="spellEnd"/>
+          <w:r>
+            <w:t xml:space="preserve">, Thor </w:t>
           </w:r>
           <w:proofErr w:type="spellStart"/>
           <w:r>
@@ -10881,14 +11264,15 @@
   </w:style>
   <w:style w:type="character" w:default="1" w:styleId="Carpredefinitoparagrafo">
     <w:name w:val="Default Paragraph Font"/>
+    <w:uiPriority w:val="1"/>
     <w:semiHidden/>
+    <w:unhideWhenUsed/>
   </w:style>
   <w:style w:type="table" w:default="1" w:styleId="Tabellanormale">
     <w:name w:val="Normal Table"/>
+    <w:uiPriority w:val="99"/>
     <w:semiHidden/>
-    <w:rPr>
-      <w:lang w:bidi="ar-SA"/>
-    </w:rPr>
+    <w:unhideWhenUsed/>
     <w:tblPr>
       <w:tblInd w:w="0" w:type="dxa"/>
       <w:tblCellMar>
@@ -10901,7 +11285,9 @@
   </w:style>
   <w:style w:type="numbering" w:default="1" w:styleId="Nessunelenco">
     <w:name w:val="No List"/>
+    <w:uiPriority w:val="99"/>
     <w:semiHidden/>
+    <w:unhideWhenUsed/>
   </w:style>
   <w:style w:type="paragraph" w:styleId="Intestazione">
     <w:name w:val="header"/>
@@ -11213,6 +11599,18 @@
       <w:lang w:eastAsia="it-IT"/>
     </w:rPr>
   </w:style>
+  <w:style w:type="character" w:styleId="Menzionenonrisolta">
+    <w:name w:val="Unresolved Mention"/>
+    <w:basedOn w:val="Carpredefinitoparagrafo"/>
+    <w:uiPriority w:val="99"/>
+    <w:semiHidden/>
+    <w:unhideWhenUsed/>
+    <w:rsid w:val="00FD0220"/>
+    <w:rPr>
+      <w:color w:val="605E5C"/>
+      <w:shd w:val="clear" w:color="auto" w:fill="E1DFDD"/>
+    </w:rPr>
+  </w:style>
 </w:styles>
 </file>
 
@@ -11516,7 +11914,7 @@
 </file>
 
 <file path=customXml/itemProps1.xml><?xml version="1.0" encoding="utf-8"?>
-<ds:datastoreItem xmlns:ds="http://schemas.openxmlformats.org/officeDocument/2006/customXml" ds:itemID="{B29938E3-BABB-4FDD-94FA-78F6EB879D68}">
+<ds:datastoreItem xmlns:ds="http://schemas.openxmlformats.org/officeDocument/2006/customXml" ds:itemID="{79B1D9C5-6D57-4C11-9222-313D14E5845B}">
   <ds:schemaRefs>
     <ds:schemaRef ds:uri="http://schemas.openxmlformats.org/officeDocument/2006/bibliography"/>
   </ds:schemaRefs>

</xml_diff>

<commit_message>
Added hardware and software to analysis chapter
</commit_message>
<xml_diff>
--- a/documentation/2019.02.13_i3_davidi_dueblin_forni_pezzotti_toscanelli_doc_prog3.docx
+++ b/documentation/2019.02.13_i3_davidi_dueblin_forni_pezzotti_toscanelli_doc_prog3.docx
@@ -2596,165 +2596,138 @@
         <w:rPr>
           <w:lang w:val="it-IT"/>
         </w:rPr>
-        <w:t xml:space="preserve">Autore: </w:t>
+        <w:t xml:space="preserve">Autore: Matan Davidi, Thor </w:t>
       </w:r>
       <w:proofErr w:type="spellStart"/>
       <w:r>
         <w:rPr>
           <w:lang w:val="it-IT"/>
         </w:rPr>
-        <w:t>Matan</w:t>
+        <w:t>Düblin</w:t>
       </w:r>
       <w:proofErr w:type="spellEnd"/>
       <w:r>
         <w:rPr>
           <w:lang w:val="it-IT"/>
         </w:rPr>
+        <w:t xml:space="preserve">, </w:t>
+      </w:r>
+      <w:r>
+        <w:t>Matteo Forni, Carlo Pezzotti, Mattia Toscanelli</w:t>
+      </w:r>
+    </w:p>
+    <w:p>
+      <w:pPr>
+        <w:rPr>
+          <w:lang w:val="it-IT"/>
+        </w:rPr>
+      </w:pPr>
+      <w:r>
+        <w:rPr>
+          <w:lang w:val="it-IT"/>
+        </w:rPr>
+        <w:t>Scuola: Arti e Mestieri Trevano</w:t>
+      </w:r>
+    </w:p>
+    <w:p>
+      <w:pPr>
+        <w:rPr>
+          <w:lang w:val="it-IT"/>
+        </w:rPr>
+      </w:pPr>
+      <w:r>
+        <w:rPr>
+          <w:lang w:val="it-IT"/>
+        </w:rPr>
+        <w:t>Classe: I3AA</w:t>
+      </w:r>
+    </w:p>
+    <w:p>
+      <w:pPr>
+        <w:rPr>
+          <w:lang w:val="it-IT"/>
+        </w:rPr>
+      </w:pPr>
+      <w:r>
+        <w:rPr>
+          <w:lang w:val="it-IT"/>
+        </w:rPr>
+        <w:t>Anno scolastico: 2019</w:t>
+      </w:r>
+    </w:p>
+    <w:p>
+      <w:pPr>
+        <w:rPr>
+          <w:lang w:val="it-IT"/>
+        </w:rPr>
+      </w:pPr>
+      <w:r>
+        <w:rPr>
+          <w:lang w:val="it-IT"/>
+        </w:rPr>
+        <w:t>Sezione: Informatica</w:t>
+      </w:r>
+    </w:p>
+    <w:p>
+      <w:pPr>
+        <w:rPr>
+          <w:lang w:val="it-IT"/>
+        </w:rPr>
+      </w:pPr>
+      <w:r>
+        <w:rPr>
+          <w:lang w:val="it-IT"/>
+        </w:rPr>
+        <w:t>Materia: Modulo 306</w:t>
+      </w:r>
+    </w:p>
+    <w:p>
+      <w:pPr>
+        <w:rPr>
+          <w:lang w:val="it-IT"/>
+        </w:rPr>
+      </w:pPr>
+      <w:r>
+        <w:rPr>
+          <w:lang w:val="it-IT"/>
+        </w:rPr>
+        <w:t>Docenti responsabili: Massimo Sartori</w:t>
+      </w:r>
+    </w:p>
+    <w:p>
+      <w:pPr>
+        <w:rPr>
+          <w:lang w:val="it-IT"/>
+        </w:rPr>
+      </w:pPr>
+      <w:r>
+        <w:rPr>
+          <w:lang w:val="it-IT"/>
+        </w:rPr>
+        <w:t>Data di inizio: 13.02.2019</w:t>
+      </w:r>
+    </w:p>
+    <w:p>
+      <w:r>
+        <w:rPr>
+          <w:lang w:val="it-IT"/>
+        </w:rPr>
+        <w:t>Data di consegna: 17.05.2019</w:t>
+      </w:r>
+    </w:p>
+    <w:p>
+      <w:pPr>
+        <w:pStyle w:val="Titolo2"/>
+      </w:pPr>
+      <w:r>
+        <w:t>Abstract</w:t>
+      </w:r>
+      <w:bookmarkEnd w:id="2"/>
+      <w:r>
         <w:t xml:space="preserve"> </w:t>
       </w:r>
-      <w:proofErr w:type="spellStart"/>
-      <w:r>
-        <w:rPr>
-          <w:lang w:val="it-IT"/>
-        </w:rPr>
-        <w:t>Davidi</w:t>
-      </w:r>
-      <w:proofErr w:type="spellEnd"/>
-      <w:r>
-        <w:rPr>
-          <w:lang w:val="it-IT"/>
-        </w:rPr>
-        <w:t xml:space="preserve">, Thor </w:t>
-      </w:r>
-      <w:proofErr w:type="spellStart"/>
-      <w:r>
-        <w:rPr>
-          <w:lang w:val="it-IT"/>
-        </w:rPr>
-        <w:t>Düblin</w:t>
-      </w:r>
-      <w:proofErr w:type="spellEnd"/>
-      <w:r>
-        <w:rPr>
-          <w:lang w:val="it-IT"/>
-        </w:rPr>
-        <w:t xml:space="preserve">, </w:t>
-      </w:r>
-      <w:r>
-        <w:t>Matteo Forni, Carlo Pezzotti, Mattia Toscanelli</w:t>
-      </w:r>
-    </w:p>
-    <w:p>
-      <w:pPr>
-        <w:rPr>
-          <w:lang w:val="it-IT"/>
-        </w:rPr>
-      </w:pPr>
-      <w:r>
-        <w:rPr>
-          <w:lang w:val="it-IT"/>
-        </w:rPr>
-        <w:t>Scuola: Arti e Mestieri Trevano</w:t>
-      </w:r>
-    </w:p>
-    <w:p>
-      <w:pPr>
-        <w:rPr>
-          <w:lang w:val="it-IT"/>
-        </w:rPr>
-      </w:pPr>
-      <w:r>
-        <w:rPr>
-          <w:lang w:val="it-IT"/>
-        </w:rPr>
-        <w:t>Classe: I3AA</w:t>
-      </w:r>
-    </w:p>
-    <w:p>
-      <w:pPr>
-        <w:rPr>
-          <w:lang w:val="it-IT"/>
-        </w:rPr>
-      </w:pPr>
-      <w:r>
-        <w:rPr>
-          <w:lang w:val="it-IT"/>
-        </w:rPr>
-        <w:t>Anno scolastico: 2019</w:t>
-      </w:r>
-    </w:p>
-    <w:p>
-      <w:pPr>
-        <w:rPr>
-          <w:lang w:val="it-IT"/>
-        </w:rPr>
-      </w:pPr>
-      <w:r>
-        <w:rPr>
-          <w:lang w:val="it-IT"/>
-        </w:rPr>
-        <w:t>Sezione: Informatica</w:t>
-      </w:r>
-    </w:p>
-    <w:p>
-      <w:pPr>
-        <w:rPr>
-          <w:lang w:val="it-IT"/>
-        </w:rPr>
-      </w:pPr>
-      <w:r>
-        <w:rPr>
-          <w:lang w:val="it-IT"/>
-        </w:rPr>
-        <w:t>Materia: Modulo 306</w:t>
-      </w:r>
-    </w:p>
-    <w:p>
-      <w:pPr>
-        <w:rPr>
-          <w:lang w:val="it-IT"/>
-        </w:rPr>
-      </w:pPr>
-      <w:r>
-        <w:rPr>
-          <w:lang w:val="it-IT"/>
-        </w:rPr>
-        <w:t>Docenti responsabili: Massimo Sartori</w:t>
-      </w:r>
-    </w:p>
-    <w:p>
-      <w:pPr>
-        <w:rPr>
-          <w:lang w:val="it-IT"/>
-        </w:rPr>
-      </w:pPr>
-      <w:r>
-        <w:rPr>
-          <w:lang w:val="it-IT"/>
-        </w:rPr>
-        <w:t>Data di inizio: 13.02.2019</w:t>
-      </w:r>
-    </w:p>
-    <w:p>
-      <w:r>
-        <w:rPr>
-          <w:lang w:val="it-IT"/>
-        </w:rPr>
-        <w:t>Data di consegna: 17.05.2019</w:t>
-      </w:r>
-    </w:p>
-    <w:p>
-      <w:pPr>
-        <w:pStyle w:val="Titolo2"/>
-      </w:pPr>
-      <w:r>
-        <w:t>Abstract</w:t>
-      </w:r>
-      <w:bookmarkEnd w:id="2"/>
-      <w:r>
-        <w:t xml:space="preserve"> </w:t>
-      </w:r>
-    </w:p>
+    </w:p>
+    <w:p/>
     <w:p>
       <w:proofErr w:type="gramStart"/>
       <w:r>
@@ -4525,41 +4498,31 @@
     </w:p>
     <w:p>
       <w:pPr>
-        <w:rPr>
-          <w:lang w:val="it-IT"/>
-        </w:rPr>
-      </w:pPr>
-      <w:r>
-        <w:rPr>
-          <w:lang w:val="it-IT"/>
-        </w:rPr>
-        <w:t>SDK, librerie, tools utilizzati pe</w:t>
-      </w:r>
-      <w:r>
-        <w:rPr>
-          <w:lang w:val="it-IT"/>
-        </w:rPr>
-        <w:t>r la realizzazione del progetto</w:t>
-      </w:r>
-      <w:r>
-        <w:rPr>
-          <w:lang w:val="it-IT"/>
-        </w:rPr>
-        <w:t xml:space="preserve"> e eventuali dipendenze</w:t>
-      </w:r>
-      <w:r>
-        <w:rPr>
-          <w:lang w:val="it-IT"/>
-        </w:rPr>
-        <w:t>.</w:t>
-      </w:r>
-    </w:p>
-    <w:p>
-      <w:pPr>
-        <w:rPr>
-          <w:lang w:val="it-IT"/>
-        </w:rPr>
-      </w:pPr>
+        <w:pStyle w:val="Paragrafoelenco"/>
+        <w:numPr>
+          <w:ilvl w:val="0"/>
+          <w:numId w:val="25"/>
+        </w:numPr>
+        <w:rPr>
+          <w:lang w:val="it-IT"/>
+        </w:rPr>
+      </w:pPr>
+      <w:proofErr w:type="spellStart"/>
+      <w:r>
+        <w:rPr>
+          <w:lang w:val="it-IT"/>
+        </w:rPr>
+        <w:t>PuTTY</w:t>
+      </w:r>
+      <w:proofErr w:type="spellEnd"/>
+      <w:r>
+        <w:rPr>
+          <w:lang w:val="it-IT"/>
+        </w:rPr>
+        <w:t xml:space="preserve"> versione 0.70</w:t>
+      </w:r>
+      <w:bookmarkStart w:id="12" w:name="_GoBack"/>
+      <w:bookmarkEnd w:id="12"/>
     </w:p>
     <w:p>
       <w:pPr>
@@ -4579,21 +4542,180 @@
       <w:pPr>
         <w:pStyle w:val="Titolo3"/>
       </w:pPr>
-      <w:bookmarkStart w:id="12" w:name="_Toc413411420"/>
-      <w:bookmarkStart w:id="13" w:name="_Toc491247137"/>
+      <w:bookmarkStart w:id="13" w:name="_Toc413411420"/>
+      <w:bookmarkStart w:id="14" w:name="_Toc491247137"/>
       <w:r>
         <w:t>Hardware</w:t>
       </w:r>
-      <w:bookmarkEnd w:id="12"/>
       <w:bookmarkEnd w:id="13"/>
-    </w:p>
-    <w:p>
-      <w:pPr>
-        <w:rPr>
-          <w:lang w:val="it-IT"/>
-        </w:rPr>
-      </w:pPr>
-    </w:p>
+      <w:bookmarkEnd w:id="14"/>
+    </w:p>
+    <w:p>
+      <w:pPr>
+        <w:rPr>
+          <w:lang w:val="it-IT"/>
+        </w:rPr>
+      </w:pPr>
+      <w:r>
+        <w:rPr>
+          <w:lang w:val="it-IT"/>
+        </w:rPr>
+        <w:t>Macchina server</w:t>
+      </w:r>
+      <w:r>
+        <w:rPr>
+          <w:lang w:val="it-IT"/>
+        </w:rPr>
+        <w:t>:</w:t>
+      </w:r>
+      <w:r>
+        <w:rPr>
+          <w:lang w:val="it-IT"/>
+        </w:rPr>
+        <w:t xml:space="preserve"> </w:t>
+      </w:r>
+    </w:p>
+    <w:p>
+      <w:pPr>
+        <w:pStyle w:val="Paragrafoelenco"/>
+        <w:numPr>
+          <w:ilvl w:val="0"/>
+          <w:numId w:val="26"/>
+        </w:numPr>
+        <w:rPr>
+          <w:rFonts w:cs="Arial"/>
+          <w:color w:val="000000"/>
+          <w:lang w:eastAsia="it-CH"/>
+        </w:rPr>
+      </w:pPr>
+      <w:proofErr w:type="spellStart"/>
+      <w:r>
+        <w:rPr>
+          <w:rFonts w:cs="Arial"/>
+          <w:color w:val="000000"/>
+          <w:lang w:eastAsia="it-CH"/>
+        </w:rPr>
+        <w:t>Ubuntu</w:t>
+      </w:r>
+      <w:proofErr w:type="spellEnd"/>
+      <w:r>
+        <w:rPr>
+          <w:rFonts w:cs="Arial"/>
+          <w:color w:val="000000"/>
+          <w:lang w:eastAsia="it-CH"/>
+        </w:rPr>
+        <w:t xml:space="preserve"> Server</w:t>
+      </w:r>
+      <w:r>
+        <w:rPr>
+          <w:rFonts w:cs="Arial"/>
+          <w:color w:val="000000"/>
+          <w:lang w:eastAsia="it-CH"/>
+        </w:rPr>
+        <w:t xml:space="preserve"> 18.4</w:t>
+      </w:r>
+    </w:p>
+    <w:p>
+      <w:pPr>
+        <w:pStyle w:val="Paragrafoelenco"/>
+        <w:numPr>
+          <w:ilvl w:val="0"/>
+          <w:numId w:val="26"/>
+        </w:numPr>
+        <w:rPr>
+          <w:rFonts w:cs="Arial"/>
+          <w:color w:val="000000"/>
+          <w:lang w:eastAsia="it-CH"/>
+        </w:rPr>
+      </w:pPr>
+      <w:r>
+        <w:rPr>
+          <w:rFonts w:cs="Arial"/>
+          <w:color w:val="000000"/>
+          <w:lang w:eastAsia="it-CH"/>
+        </w:rPr>
+        <w:t xml:space="preserve">1 GB </w:t>
+      </w:r>
+      <w:r>
+        <w:rPr>
+          <w:rFonts w:cs="Arial"/>
+          <w:color w:val="000000"/>
+          <w:lang w:eastAsia="it-CH"/>
+        </w:rPr>
+        <w:t xml:space="preserve">di </w:t>
+      </w:r>
+      <w:r>
+        <w:rPr>
+          <w:rFonts w:cs="Arial"/>
+          <w:color w:val="000000"/>
+          <w:lang w:eastAsia="it-CH"/>
+        </w:rPr>
+        <w:t>memoria</w:t>
+      </w:r>
+      <w:r>
+        <w:rPr>
+          <w:rFonts w:cs="Arial"/>
+          <w:color w:val="000000"/>
+          <w:lang w:eastAsia="it-CH"/>
+        </w:rPr>
+        <w:t xml:space="preserve"> RAM</w:t>
+      </w:r>
+    </w:p>
+    <w:p>
+      <w:pPr>
+        <w:pStyle w:val="Paragrafoelenco"/>
+        <w:numPr>
+          <w:ilvl w:val="0"/>
+          <w:numId w:val="26"/>
+        </w:numPr>
+        <w:rPr>
+          <w:rFonts w:cs="Arial"/>
+          <w:color w:val="000000"/>
+          <w:lang w:eastAsia="it-CH"/>
+        </w:rPr>
+      </w:pPr>
+      <w:r>
+        <w:rPr>
+          <w:rFonts w:cs="Arial"/>
+          <w:color w:val="000000"/>
+          <w:lang w:eastAsia="it-CH"/>
+        </w:rPr>
+        <w:t>25 GB</w:t>
+      </w:r>
+      <w:r>
+        <w:rPr>
+          <w:rFonts w:cs="Arial"/>
+          <w:color w:val="000000"/>
+          <w:lang w:eastAsia="it-CH"/>
+        </w:rPr>
+        <w:t xml:space="preserve"> </w:t>
+      </w:r>
+      <w:r>
+        <w:rPr>
+          <w:rFonts w:cs="Arial"/>
+          <w:color w:val="000000"/>
+          <w:lang w:eastAsia="it-CH"/>
+        </w:rPr>
+        <w:t xml:space="preserve">di </w:t>
+      </w:r>
+      <w:r>
+        <w:rPr>
+          <w:rFonts w:cs="Arial"/>
+          <w:color w:val="000000"/>
+          <w:lang w:eastAsia="it-CH"/>
+        </w:rPr>
+        <w:t xml:space="preserve">disco </w:t>
+      </w:r>
+      <w:r>
+        <w:rPr>
+          <w:rFonts w:cs="Arial"/>
+          <w:color w:val="000000"/>
+          <w:lang w:eastAsia="it-CH"/>
+        </w:rPr>
+        <w:t>disponibili</w:t>
+      </w:r>
+    </w:p>
+    <w:p/>
     <w:p>
       <w:pPr>
         <w:rPr>
@@ -4625,14 +4747,13 @@
       <w:pPr>
         <w:pStyle w:val="Titolo1"/>
       </w:pPr>
-      <w:bookmarkStart w:id="14" w:name="_Toc429059808"/>
-      <w:bookmarkStart w:id="15" w:name="_Toc491247138"/>
-      <w:r>
-        <w:lastRenderedPageBreak/>
+      <w:bookmarkStart w:id="15" w:name="_Toc429059808"/>
+      <w:bookmarkStart w:id="16" w:name="_Toc491247138"/>
+      <w:r>
         <w:t>Progettazione</w:t>
       </w:r>
-      <w:bookmarkEnd w:id="14"/>
       <w:bookmarkEnd w:id="15"/>
+      <w:bookmarkEnd w:id="16"/>
     </w:p>
     <w:p>
       <w:pPr>
@@ -4658,13 +4779,13 @@
       <w:pPr>
         <w:pStyle w:val="Titolo2"/>
       </w:pPr>
-      <w:bookmarkStart w:id="16" w:name="_Toc429059809"/>
-      <w:bookmarkStart w:id="17" w:name="_Toc491247139"/>
+      <w:bookmarkStart w:id="17" w:name="_Toc429059809"/>
+      <w:bookmarkStart w:id="18" w:name="_Toc491247139"/>
       <w:r>
         <w:t>Design dell’architettura del sistema</w:t>
       </w:r>
-      <w:bookmarkEnd w:id="16"/>
       <w:bookmarkEnd w:id="17"/>
+      <w:bookmarkEnd w:id="18"/>
     </w:p>
     <w:p>
       <w:pPr>
@@ -4809,16 +4930,16 @@
       <w:pPr>
         <w:pStyle w:val="Titolo2"/>
       </w:pPr>
-      <w:bookmarkStart w:id="18" w:name="_Toc429059810"/>
-      <w:bookmarkStart w:id="19" w:name="_Toc491247140"/>
+      <w:bookmarkStart w:id="19" w:name="_Toc429059810"/>
+      <w:bookmarkStart w:id="20" w:name="_Toc491247140"/>
       <w:r>
         <w:t>Design dei dati</w:t>
       </w:r>
       <w:r>
         <w:t xml:space="preserve"> e database</w:t>
       </w:r>
-      <w:bookmarkEnd w:id="18"/>
       <w:bookmarkEnd w:id="19"/>
+      <w:bookmarkEnd w:id="20"/>
     </w:p>
     <w:p>
       <w:pPr>
@@ -4869,13 +4990,13 @@
       <w:pPr>
         <w:pStyle w:val="Titolo2"/>
       </w:pPr>
-      <w:bookmarkStart w:id="20" w:name="_Toc429059811"/>
-      <w:bookmarkStart w:id="21" w:name="_Toc491247141"/>
+      <w:bookmarkStart w:id="21" w:name="_Toc429059811"/>
+      <w:bookmarkStart w:id="22" w:name="_Toc491247141"/>
       <w:r>
         <w:t>Design delle interfacce</w:t>
       </w:r>
-      <w:bookmarkEnd w:id="20"/>
       <w:bookmarkEnd w:id="21"/>
+      <w:bookmarkEnd w:id="22"/>
     </w:p>
     <w:p>
       <w:pPr>
@@ -4914,13 +5035,13 @@
       <w:pPr>
         <w:pStyle w:val="Titolo2"/>
       </w:pPr>
-      <w:bookmarkStart w:id="22" w:name="_Toc429059812"/>
-      <w:bookmarkStart w:id="23" w:name="_Toc491247142"/>
+      <w:bookmarkStart w:id="23" w:name="_Toc429059812"/>
+      <w:bookmarkStart w:id="24" w:name="_Toc491247142"/>
       <w:r>
         <w:t>Design procedurale</w:t>
       </w:r>
-      <w:bookmarkEnd w:id="22"/>
       <w:bookmarkEnd w:id="23"/>
+      <w:bookmarkEnd w:id="24"/>
     </w:p>
     <w:p>
       <w:pPr>
@@ -5096,14 +5217,14 @@
           <w:bottom w:val="single" w:sz="4" w:space="1" w:color="auto"/>
         </w:pBdr>
       </w:pPr>
-      <w:bookmarkStart w:id="24" w:name="_Toc461179222"/>
-      <w:bookmarkStart w:id="25" w:name="_Toc491247143"/>
+      <w:bookmarkStart w:id="25" w:name="_Toc461179222"/>
+      <w:bookmarkStart w:id="26" w:name="_Toc491247143"/>
       <w:r>
         <w:lastRenderedPageBreak/>
         <w:t>Implementazione</w:t>
       </w:r>
-      <w:bookmarkEnd w:id="24"/>
       <w:bookmarkEnd w:id="25"/>
+      <w:bookmarkEnd w:id="26"/>
     </w:p>
     <w:p>
       <w:r>
@@ -5150,28 +5271,28 @@
           <w:lang w:val="it-IT"/>
         </w:rPr>
       </w:pPr>
-      <w:bookmarkStart w:id="26" w:name="_Toc461179223"/>
-      <w:bookmarkStart w:id="27" w:name="_Toc491247144"/>
+      <w:bookmarkStart w:id="27" w:name="_Toc461179223"/>
+      <w:bookmarkStart w:id="28" w:name="_Toc491247144"/>
       <w:r>
         <w:rPr>
           <w:lang w:val="it-IT"/>
         </w:rPr>
         <w:t>Test</w:t>
       </w:r>
-      <w:bookmarkEnd w:id="26"/>
       <w:bookmarkEnd w:id="27"/>
+      <w:bookmarkEnd w:id="28"/>
     </w:p>
     <w:p>
       <w:pPr>
         <w:pStyle w:val="Titolo2"/>
       </w:pPr>
-      <w:bookmarkStart w:id="28" w:name="_Toc461179224"/>
-      <w:bookmarkStart w:id="29" w:name="_Toc491247145"/>
+      <w:bookmarkStart w:id="29" w:name="_Toc461179224"/>
+      <w:bookmarkStart w:id="30" w:name="_Toc491247145"/>
       <w:r>
         <w:t>Protocollo di test</w:t>
       </w:r>
-      <w:bookmarkEnd w:id="28"/>
       <w:bookmarkEnd w:id="29"/>
+      <w:bookmarkEnd w:id="30"/>
     </w:p>
     <w:p>
       <w:pPr>
@@ -6205,13 +6326,13 @@
       <w:pPr>
         <w:pStyle w:val="Titolo2"/>
       </w:pPr>
-      <w:bookmarkStart w:id="30" w:name="_Toc461179225"/>
-      <w:bookmarkStart w:id="31" w:name="_Toc491247146"/>
+      <w:bookmarkStart w:id="31" w:name="_Toc461179225"/>
+      <w:bookmarkStart w:id="32" w:name="_Toc491247146"/>
       <w:r>
         <w:t>Risultati test</w:t>
       </w:r>
-      <w:bookmarkEnd w:id="30"/>
       <w:bookmarkEnd w:id="31"/>
+      <w:bookmarkEnd w:id="32"/>
     </w:p>
     <w:p>
       <w:pPr>
@@ -6230,8 +6351,8 @@
       <w:pPr>
         <w:pStyle w:val="Titolo2"/>
       </w:pPr>
-      <w:bookmarkStart w:id="32" w:name="_Toc461179226"/>
-      <w:bookmarkStart w:id="33" w:name="_Toc491247147"/>
+      <w:bookmarkStart w:id="33" w:name="_Toc461179226"/>
+      <w:bookmarkStart w:id="34" w:name="_Toc491247147"/>
       <w:r>
         <w:lastRenderedPageBreak/>
         <w:t>Mancanze</w:t>
@@ -6239,8 +6360,8 @@
       <w:r>
         <w:t>/limitazioni conosciute</w:t>
       </w:r>
-      <w:bookmarkEnd w:id="32"/>
       <w:bookmarkEnd w:id="33"/>
+      <w:bookmarkEnd w:id="34"/>
     </w:p>
     <w:p>
       <w:pPr>
@@ -6262,16 +6383,16 @@
           <w:lang w:val="it-IT"/>
         </w:rPr>
       </w:pPr>
-      <w:bookmarkStart w:id="34" w:name="_Toc461179227"/>
-      <w:bookmarkStart w:id="35" w:name="_Toc491247148"/>
+      <w:bookmarkStart w:id="35" w:name="_Toc461179227"/>
+      <w:bookmarkStart w:id="36" w:name="_Toc491247148"/>
       <w:r>
         <w:rPr>
           <w:lang w:val="it-IT"/>
         </w:rPr>
         <w:t>Consuntivo</w:t>
       </w:r>
-      <w:bookmarkEnd w:id="34"/>
       <w:bookmarkEnd w:id="35"/>
+      <w:bookmarkEnd w:id="36"/>
     </w:p>
     <w:p>
       <w:pPr>
@@ -6321,16 +6442,16 @@
           <w:lang w:val="it-IT"/>
         </w:rPr>
       </w:pPr>
-      <w:bookmarkStart w:id="36" w:name="_Toc461179228"/>
-      <w:bookmarkStart w:id="37" w:name="_Toc491247149"/>
+      <w:bookmarkStart w:id="37" w:name="_Toc461179228"/>
+      <w:bookmarkStart w:id="38" w:name="_Toc491247149"/>
       <w:r>
         <w:rPr>
           <w:lang w:val="it-IT"/>
         </w:rPr>
         <w:t>Conclusioni</w:t>
       </w:r>
-      <w:bookmarkEnd w:id="36"/>
       <w:bookmarkEnd w:id="37"/>
+      <w:bookmarkEnd w:id="38"/>
     </w:p>
     <w:p>
       <w:pPr>
@@ -6423,13 +6544,13 @@
       <w:pPr>
         <w:pStyle w:val="Titolo2"/>
       </w:pPr>
-      <w:bookmarkStart w:id="38" w:name="_Toc461179229"/>
-      <w:bookmarkStart w:id="39" w:name="_Toc491247150"/>
+      <w:bookmarkStart w:id="39" w:name="_Toc461179229"/>
+      <w:bookmarkStart w:id="40" w:name="_Toc491247150"/>
       <w:r>
         <w:t>Sviluppi futuri</w:t>
       </w:r>
-      <w:bookmarkEnd w:id="38"/>
       <w:bookmarkEnd w:id="39"/>
+      <w:bookmarkEnd w:id="40"/>
     </w:p>
     <w:p>
       <w:pPr>
@@ -6448,13 +6569,13 @@
       <w:pPr>
         <w:pStyle w:val="Titolo2"/>
       </w:pPr>
-      <w:bookmarkStart w:id="40" w:name="_Toc461179230"/>
-      <w:bookmarkStart w:id="41" w:name="_Toc491247151"/>
+      <w:bookmarkStart w:id="41" w:name="_Toc461179230"/>
+      <w:bookmarkStart w:id="42" w:name="_Toc491247151"/>
       <w:r>
         <w:t>Considerazioni personali</w:t>
       </w:r>
-      <w:bookmarkEnd w:id="40"/>
       <w:bookmarkEnd w:id="41"/>
+      <w:bookmarkEnd w:id="42"/>
     </w:p>
     <w:p>
       <w:pPr>
@@ -6484,28 +6605,28 @@
           <w:lang w:val="it-IT"/>
         </w:rPr>
       </w:pPr>
-      <w:bookmarkStart w:id="42" w:name="_Toc461179231"/>
-      <w:bookmarkStart w:id="43" w:name="_Toc491247152"/>
+      <w:bookmarkStart w:id="43" w:name="_Toc461179231"/>
+      <w:bookmarkStart w:id="44" w:name="_Toc491247152"/>
       <w:r>
         <w:rPr>
           <w:lang w:val="it-IT"/>
         </w:rPr>
         <w:t>Bibliografia</w:t>
       </w:r>
-      <w:bookmarkEnd w:id="42"/>
       <w:bookmarkEnd w:id="43"/>
+      <w:bookmarkEnd w:id="44"/>
     </w:p>
     <w:p>
       <w:pPr>
         <w:pStyle w:val="Titolo2"/>
       </w:pPr>
-      <w:bookmarkStart w:id="44" w:name="_Toc461179232"/>
-      <w:bookmarkStart w:id="45" w:name="_Toc491247153"/>
+      <w:bookmarkStart w:id="45" w:name="_Toc461179232"/>
+      <w:bookmarkStart w:id="46" w:name="_Toc491247153"/>
       <w:r>
         <w:t>Bibliografia per articoli di riviste:</w:t>
       </w:r>
-      <w:bookmarkEnd w:id="44"/>
       <w:bookmarkEnd w:id="45"/>
+      <w:bookmarkEnd w:id="46"/>
     </w:p>
     <w:p>
       <w:pPr>
@@ -6608,13 +6729,13 @@
       <w:pPr>
         <w:pStyle w:val="Titolo2"/>
       </w:pPr>
-      <w:bookmarkStart w:id="46" w:name="_Toc461179233"/>
-      <w:bookmarkStart w:id="47" w:name="_Toc491247154"/>
+      <w:bookmarkStart w:id="47" w:name="_Toc461179233"/>
+      <w:bookmarkStart w:id="48" w:name="_Toc491247154"/>
       <w:r>
         <w:t>Bibliografia per libri</w:t>
       </w:r>
-      <w:bookmarkEnd w:id="46"/>
       <w:bookmarkEnd w:id="47"/>
+      <w:bookmarkEnd w:id="48"/>
     </w:p>
     <w:p>
       <w:pPr>
@@ -6736,13 +6857,13 @@
       <w:pPr>
         <w:pStyle w:val="Titolo2"/>
       </w:pPr>
-      <w:bookmarkStart w:id="48" w:name="_Toc461179234"/>
-      <w:bookmarkStart w:id="49" w:name="_Toc491247155"/>
+      <w:bookmarkStart w:id="49" w:name="_Toc461179234"/>
+      <w:bookmarkStart w:id="50" w:name="_Toc491247155"/>
       <w:r>
         <w:t>Sitografia</w:t>
       </w:r>
-      <w:bookmarkEnd w:id="48"/>
       <w:bookmarkEnd w:id="49"/>
+      <w:bookmarkEnd w:id="50"/>
     </w:p>
     <w:p>
       <w:pPr>
@@ -7150,7 +7271,6 @@
         <w:t>13-02-2019</w:t>
       </w:r>
     </w:p>
-    <w:bookmarkStart w:id="50" w:name="_GoBack"/>
     <w:p>
       <w:pPr>
         <w:numPr>
@@ -7162,56 +7282,16 @@
           <w:lang w:val="en-GB"/>
         </w:rPr>
       </w:pPr>
-      <w:r>
-        <w:rPr>
-          <w:color w:val="000000" w:themeColor="text1"/>
-          <w:lang w:val="en-GB"/>
-        </w:rPr>
-        <w:fldChar w:fldCharType="begin"/>
-      </w:r>
-      <w:r>
-        <w:rPr>
-          <w:color w:val="000000" w:themeColor="text1"/>
-          <w:lang w:val="en-GB"/>
-        </w:rPr>
-        <w:instrText xml:space="preserve"> HYPERLINK "</w:instrText>
-      </w:r>
-      <w:r>
-        <w:rPr>
-          <w:color w:val="000000" w:themeColor="text1"/>
-          <w:lang w:val="en-GB"/>
-        </w:rPr>
-        <w:instrText>https://tecadmin.net/setup-selenium-chromedriver-on-ubuntu/</w:instrText>
-      </w:r>
-      <w:r>
-        <w:rPr>
-          <w:color w:val="000000" w:themeColor="text1"/>
-          <w:lang w:val="en-GB"/>
-        </w:rPr>
-        <w:instrText xml:space="preserve">" </w:instrText>
-      </w:r>
-      <w:r>
-        <w:rPr>
-          <w:color w:val="000000" w:themeColor="text1"/>
-          <w:lang w:val="en-GB"/>
-        </w:rPr>
-        <w:fldChar w:fldCharType="separate"/>
-      </w:r>
-      <w:r>
-        <w:rPr>
-          <w:rStyle w:val="Collegamentoipertestuale"/>
-          <w:color w:val="000000" w:themeColor="text1"/>
-          <w:lang w:val="en-GB"/>
-        </w:rPr>
-        <w:t>https://tecadmin.net/setup-selenium-chromedriver-on-ubuntu/</w:t>
-      </w:r>
-      <w:r>
-        <w:rPr>
-          <w:color w:val="000000" w:themeColor="text1"/>
-          <w:lang w:val="en-GB"/>
-        </w:rPr>
-        <w:fldChar w:fldCharType="end"/>
-      </w:r>
+      <w:hyperlink r:id="rId14" w:history="1">
+        <w:r>
+          <w:rPr>
+            <w:rStyle w:val="Collegamentoipertestuale"/>
+            <w:color w:val="000000" w:themeColor="text1"/>
+            <w:lang w:val="en-GB"/>
+          </w:rPr>
+          <w:t>https://tecadmin.net/setup-selenium-chromedriver-on-ubuntu/</w:t>
+        </w:r>
+      </w:hyperlink>
       <w:r>
         <w:rPr>
           <w:color w:val="000000" w:themeColor="text1"/>
@@ -7244,7 +7324,6 @@
       </w:pPr>
       <w:bookmarkStart w:id="51" w:name="_Toc461179235"/>
       <w:bookmarkStart w:id="52" w:name="_Toc491247156"/>
-      <w:bookmarkEnd w:id="50"/>
       <w:r>
         <w:rPr>
           <w:lang w:val="it-IT"/>
@@ -7427,10 +7506,10 @@
       </w:pPr>
     </w:p>
     <w:sectPr>
-      <w:headerReference w:type="default" r:id="rId14"/>
-      <w:footerReference w:type="default" r:id="rId15"/>
-      <w:headerReference w:type="first" r:id="rId16"/>
-      <w:footerReference w:type="first" r:id="rId17"/>
+      <w:headerReference w:type="default" r:id="rId15"/>
+      <w:footerReference w:type="default" r:id="rId16"/>
+      <w:headerReference w:type="first" r:id="rId17"/>
+      <w:footerReference w:type="first" r:id="rId18"/>
       <w:pgSz w:w="11906" w:h="16838"/>
       <w:pgMar w:top="1985" w:right="1134" w:bottom="1418" w:left="1134" w:header="567" w:footer="567" w:gutter="0"/>
       <w:pgNumType w:start="1"/>
@@ -7466,13 +7545,8 @@
     <w:pPr>
       <w:pStyle w:val="Pidipagina"/>
     </w:pPr>
-    <w:proofErr w:type="spellStart"/>
     <w:r>
-      <w:t>Davidi</w:t>
-    </w:r>
-    <w:proofErr w:type="spellEnd"/>
-    <w:r>
-      <w:t xml:space="preserve">, </w:t>
+      <w:t xml:space="preserve">Davidi, </w:t>
     </w:r>
     <w:proofErr w:type="spellStart"/>
     <w:r>
@@ -7535,7 +7609,7 @@
       <w:rPr>
         <w:noProof/>
       </w:rPr>
-      <w:t>13.02.2019</w:t>
+      <w:t>15.02.2019</w:t>
     </w:r>
     <w:r>
       <w:fldChar w:fldCharType="end"/>
@@ -7625,21 +7699,8 @@
           <w:shd w:val="clear" w:color="auto" w:fill="auto"/>
         </w:tcPr>
         <w:p>
-          <w:proofErr w:type="spellStart"/>
           <w:r>
-            <w:t>Matan</w:t>
-          </w:r>
-          <w:proofErr w:type="spellEnd"/>
-          <w:r>
-            <w:t xml:space="preserve"> </w:t>
-          </w:r>
-          <w:proofErr w:type="spellStart"/>
-          <w:r>
-            <w:t>Davidi</w:t>
-          </w:r>
-          <w:proofErr w:type="spellEnd"/>
-          <w:r>
-            <w:t xml:space="preserve">, Thor </w:t>
+            <w:t xml:space="preserve">Matan Davidi, Thor </w:t>
           </w:r>
           <w:proofErr w:type="spellStart"/>
           <w:r>
@@ -9565,6 +9626,119 @@
     </w:lvl>
   </w:abstractNum>
   <w:abstractNum w:abstractNumId="9" w15:restartNumberingAfterBreak="0">
+    <w:nsid w:val="291F45F7"/>
+    <w:multiLevelType w:val="hybridMultilevel"/>
+    <w:tmpl w:val="AD948A92"/>
+    <w:lvl w:ilvl="0" w:tplc="08100001">
+      <w:start w:val="1"/>
+      <w:numFmt w:val="bullet"/>
+      <w:lvlText w:val=""/>
+      <w:lvlJc w:val="left"/>
+      <w:pPr>
+        <w:ind w:left="720" w:hanging="360"/>
+      </w:pPr>
+      <w:rPr>
+        <w:rFonts w:ascii="Symbol" w:hAnsi="Symbol" w:hint="default"/>
+      </w:rPr>
+    </w:lvl>
+    <w:lvl w:ilvl="1" w:tplc="08100003" w:tentative="1">
+      <w:start w:val="1"/>
+      <w:numFmt w:val="bullet"/>
+      <w:lvlText w:val="o"/>
+      <w:lvlJc w:val="left"/>
+      <w:pPr>
+        <w:ind w:left="1440" w:hanging="360"/>
+      </w:pPr>
+      <w:rPr>
+        <w:rFonts w:ascii="Courier New" w:hAnsi="Courier New" w:cs="Courier New" w:hint="default"/>
+      </w:rPr>
+    </w:lvl>
+    <w:lvl w:ilvl="2" w:tplc="08100005" w:tentative="1">
+      <w:start w:val="1"/>
+      <w:numFmt w:val="bullet"/>
+      <w:lvlText w:val=""/>
+      <w:lvlJc w:val="left"/>
+      <w:pPr>
+        <w:ind w:left="2160" w:hanging="360"/>
+      </w:pPr>
+      <w:rPr>
+        <w:rFonts w:ascii="Wingdings" w:hAnsi="Wingdings" w:hint="default"/>
+      </w:rPr>
+    </w:lvl>
+    <w:lvl w:ilvl="3" w:tplc="08100001" w:tentative="1">
+      <w:start w:val="1"/>
+      <w:numFmt w:val="bullet"/>
+      <w:lvlText w:val=""/>
+      <w:lvlJc w:val="left"/>
+      <w:pPr>
+        <w:ind w:left="2880" w:hanging="360"/>
+      </w:pPr>
+      <w:rPr>
+        <w:rFonts w:ascii="Symbol" w:hAnsi="Symbol" w:hint="default"/>
+      </w:rPr>
+    </w:lvl>
+    <w:lvl w:ilvl="4" w:tplc="08100003" w:tentative="1">
+      <w:start w:val="1"/>
+      <w:numFmt w:val="bullet"/>
+      <w:lvlText w:val="o"/>
+      <w:lvlJc w:val="left"/>
+      <w:pPr>
+        <w:ind w:left="3600" w:hanging="360"/>
+      </w:pPr>
+      <w:rPr>
+        <w:rFonts w:ascii="Courier New" w:hAnsi="Courier New" w:cs="Courier New" w:hint="default"/>
+      </w:rPr>
+    </w:lvl>
+    <w:lvl w:ilvl="5" w:tplc="08100005" w:tentative="1">
+      <w:start w:val="1"/>
+      <w:numFmt w:val="bullet"/>
+      <w:lvlText w:val=""/>
+      <w:lvlJc w:val="left"/>
+      <w:pPr>
+        <w:ind w:left="4320" w:hanging="360"/>
+      </w:pPr>
+      <w:rPr>
+        <w:rFonts w:ascii="Wingdings" w:hAnsi="Wingdings" w:hint="default"/>
+      </w:rPr>
+    </w:lvl>
+    <w:lvl w:ilvl="6" w:tplc="08100001" w:tentative="1">
+      <w:start w:val="1"/>
+      <w:numFmt w:val="bullet"/>
+      <w:lvlText w:val=""/>
+      <w:lvlJc w:val="left"/>
+      <w:pPr>
+        <w:ind w:left="5040" w:hanging="360"/>
+      </w:pPr>
+      <w:rPr>
+        <w:rFonts w:ascii="Symbol" w:hAnsi="Symbol" w:hint="default"/>
+      </w:rPr>
+    </w:lvl>
+    <w:lvl w:ilvl="7" w:tplc="08100003" w:tentative="1">
+      <w:start w:val="1"/>
+      <w:numFmt w:val="bullet"/>
+      <w:lvlText w:val="o"/>
+      <w:lvlJc w:val="left"/>
+      <w:pPr>
+        <w:ind w:left="5760" w:hanging="360"/>
+      </w:pPr>
+      <w:rPr>
+        <w:rFonts w:ascii="Courier New" w:hAnsi="Courier New" w:cs="Courier New" w:hint="default"/>
+      </w:rPr>
+    </w:lvl>
+    <w:lvl w:ilvl="8" w:tplc="08100005" w:tentative="1">
+      <w:start w:val="1"/>
+      <w:numFmt w:val="bullet"/>
+      <w:lvlText w:val=""/>
+      <w:lvlJc w:val="left"/>
+      <w:pPr>
+        <w:ind w:left="6480" w:hanging="360"/>
+      </w:pPr>
+      <w:rPr>
+        <w:rFonts w:ascii="Wingdings" w:hAnsi="Wingdings" w:hint="default"/>
+      </w:rPr>
+    </w:lvl>
+  </w:abstractNum>
+  <w:abstractNum w:abstractNumId="10" w15:restartNumberingAfterBreak="0">
     <w:nsid w:val="57C86EE7"/>
     <w:multiLevelType w:val="multilevel"/>
     <w:tmpl w:val="4DE6CDEC"/>
@@ -9713,7 +9887,7 @@
       </w:rPr>
     </w:lvl>
   </w:abstractNum>
-  <w:abstractNum w:abstractNumId="10" w15:restartNumberingAfterBreak="0">
+  <w:abstractNum w:abstractNumId="11" w15:restartNumberingAfterBreak="0">
     <w:nsid w:val="652809B9"/>
     <w:multiLevelType w:val="hybridMultilevel"/>
     <w:tmpl w:val="C10EC632"/>
@@ -9826,7 +10000,7 @@
       </w:rPr>
     </w:lvl>
   </w:abstractNum>
-  <w:abstractNum w:abstractNumId="11" w15:restartNumberingAfterBreak="0">
+  <w:abstractNum w:abstractNumId="12" w15:restartNumberingAfterBreak="0">
     <w:nsid w:val="66871ECE"/>
     <w:multiLevelType w:val="hybridMultilevel"/>
     <w:tmpl w:val="7F74FC56"/>
@@ -9942,7 +10116,7 @@
       </w:pPr>
     </w:lvl>
   </w:abstractNum>
-  <w:abstractNum w:abstractNumId="12" w15:restartNumberingAfterBreak="0">
+  <w:abstractNum w:abstractNumId="13" w15:restartNumberingAfterBreak="0">
     <w:nsid w:val="6ABE5228"/>
     <w:multiLevelType w:val="hybridMultilevel"/>
     <w:tmpl w:val="089EE6D8"/>
@@ -10058,7 +10232,7 @@
       </w:pPr>
     </w:lvl>
   </w:abstractNum>
-  <w:abstractNum w:abstractNumId="13" w15:restartNumberingAfterBreak="0">
+  <w:abstractNum w:abstractNumId="14" w15:restartNumberingAfterBreak="0">
     <w:nsid w:val="6C1D7334"/>
     <w:multiLevelType w:val="hybridMultilevel"/>
     <w:tmpl w:val="7F20929C"/>
@@ -10174,7 +10348,120 @@
       </w:pPr>
     </w:lvl>
   </w:abstractNum>
-  <w:abstractNum w:abstractNumId="14" w15:restartNumberingAfterBreak="0">
+  <w:abstractNum w:abstractNumId="15" w15:restartNumberingAfterBreak="0">
+    <w:nsid w:val="6DD66AD2"/>
+    <w:multiLevelType w:val="hybridMultilevel"/>
+    <w:tmpl w:val="34C61CBE"/>
+    <w:lvl w:ilvl="0" w:tplc="8C6C9E10">
+      <w:start w:val="25"/>
+      <w:numFmt w:val="bullet"/>
+      <w:lvlText w:val="-"/>
+      <w:lvlJc w:val="left"/>
+      <w:pPr>
+        <w:ind w:left="720" w:hanging="360"/>
+      </w:pPr>
+      <w:rPr>
+        <w:rFonts w:ascii="Arial" w:eastAsia="Times New Roman" w:hAnsi="Arial" w:cs="Arial" w:hint="default"/>
+      </w:rPr>
+    </w:lvl>
+    <w:lvl w:ilvl="1" w:tplc="08100003" w:tentative="1">
+      <w:start w:val="1"/>
+      <w:numFmt w:val="bullet"/>
+      <w:lvlText w:val="o"/>
+      <w:lvlJc w:val="left"/>
+      <w:pPr>
+        <w:ind w:left="1440" w:hanging="360"/>
+      </w:pPr>
+      <w:rPr>
+        <w:rFonts w:ascii="Courier New" w:hAnsi="Courier New" w:cs="Courier New" w:hint="default"/>
+      </w:rPr>
+    </w:lvl>
+    <w:lvl w:ilvl="2" w:tplc="08100005" w:tentative="1">
+      <w:start w:val="1"/>
+      <w:numFmt w:val="bullet"/>
+      <w:lvlText w:val=""/>
+      <w:lvlJc w:val="left"/>
+      <w:pPr>
+        <w:ind w:left="2160" w:hanging="360"/>
+      </w:pPr>
+      <w:rPr>
+        <w:rFonts w:ascii="Wingdings" w:hAnsi="Wingdings" w:hint="default"/>
+      </w:rPr>
+    </w:lvl>
+    <w:lvl w:ilvl="3" w:tplc="08100001" w:tentative="1">
+      <w:start w:val="1"/>
+      <w:numFmt w:val="bullet"/>
+      <w:lvlText w:val=""/>
+      <w:lvlJc w:val="left"/>
+      <w:pPr>
+        <w:ind w:left="2880" w:hanging="360"/>
+      </w:pPr>
+      <w:rPr>
+        <w:rFonts w:ascii="Symbol" w:hAnsi="Symbol" w:hint="default"/>
+      </w:rPr>
+    </w:lvl>
+    <w:lvl w:ilvl="4" w:tplc="08100003" w:tentative="1">
+      <w:start w:val="1"/>
+      <w:numFmt w:val="bullet"/>
+      <w:lvlText w:val="o"/>
+      <w:lvlJc w:val="left"/>
+      <w:pPr>
+        <w:ind w:left="3600" w:hanging="360"/>
+      </w:pPr>
+      <w:rPr>
+        <w:rFonts w:ascii="Courier New" w:hAnsi="Courier New" w:cs="Courier New" w:hint="default"/>
+      </w:rPr>
+    </w:lvl>
+    <w:lvl w:ilvl="5" w:tplc="08100005" w:tentative="1">
+      <w:start w:val="1"/>
+      <w:numFmt w:val="bullet"/>
+      <w:lvlText w:val=""/>
+      <w:lvlJc w:val="left"/>
+      <w:pPr>
+        <w:ind w:left="4320" w:hanging="360"/>
+      </w:pPr>
+      <w:rPr>
+        <w:rFonts w:ascii="Wingdings" w:hAnsi="Wingdings" w:hint="default"/>
+      </w:rPr>
+    </w:lvl>
+    <w:lvl w:ilvl="6" w:tplc="08100001" w:tentative="1">
+      <w:start w:val="1"/>
+      <w:numFmt w:val="bullet"/>
+      <w:lvlText w:val=""/>
+      <w:lvlJc w:val="left"/>
+      <w:pPr>
+        <w:ind w:left="5040" w:hanging="360"/>
+      </w:pPr>
+      <w:rPr>
+        <w:rFonts w:ascii="Symbol" w:hAnsi="Symbol" w:hint="default"/>
+      </w:rPr>
+    </w:lvl>
+    <w:lvl w:ilvl="7" w:tplc="08100003" w:tentative="1">
+      <w:start w:val="1"/>
+      <w:numFmt w:val="bullet"/>
+      <w:lvlText w:val="o"/>
+      <w:lvlJc w:val="left"/>
+      <w:pPr>
+        <w:ind w:left="5760" w:hanging="360"/>
+      </w:pPr>
+      <w:rPr>
+        <w:rFonts w:ascii="Courier New" w:hAnsi="Courier New" w:cs="Courier New" w:hint="default"/>
+      </w:rPr>
+    </w:lvl>
+    <w:lvl w:ilvl="8" w:tplc="08100005" w:tentative="1">
+      <w:start w:val="1"/>
+      <w:numFmt w:val="bullet"/>
+      <w:lvlText w:val=""/>
+      <w:lvlJc w:val="left"/>
+      <w:pPr>
+        <w:ind w:left="6480" w:hanging="360"/>
+      </w:pPr>
+      <w:rPr>
+        <w:rFonts w:ascii="Wingdings" w:hAnsi="Wingdings" w:hint="default"/>
+      </w:rPr>
+    </w:lvl>
+  </w:abstractNum>
+  <w:abstractNum w:abstractNumId="16" w15:restartNumberingAfterBreak="0">
     <w:nsid w:val="72904C79"/>
     <w:multiLevelType w:val="hybridMultilevel"/>
     <w:tmpl w:val="EB328896"/>
@@ -10314,7 +10601,7 @@
       </w:rPr>
     </w:lvl>
   </w:abstractNum>
-  <w:abstractNum w:abstractNumId="15" w15:restartNumberingAfterBreak="0">
+  <w:abstractNum w:abstractNumId="17" w15:restartNumberingAfterBreak="0">
     <w:nsid w:val="7ACC392C"/>
     <w:multiLevelType w:val="hybridMultilevel"/>
     <w:tmpl w:val="F282F7F0"/>
@@ -10454,7 +10741,7 @@
       </w:rPr>
     </w:lvl>
   </w:abstractNum>
-  <w:abstractNum w:abstractNumId="16" w15:restartNumberingAfterBreak="0">
+  <w:abstractNum w:abstractNumId="18" w15:restartNumberingAfterBreak="0">
     <w:nsid w:val="7CD54937"/>
     <w:multiLevelType w:val="hybridMultilevel"/>
     <w:tmpl w:val="1AB0305A"/>
@@ -10595,7 +10882,7 @@
     </w:lvl>
   </w:abstractNum>
   <w:num w:numId="1">
-    <w:abstractNumId w:val="9"/>
+    <w:abstractNumId w:val="10"/>
   </w:num>
   <w:num w:numId="2">
     <w:abstractNumId w:val="3"/>
@@ -10610,22 +10897,22 @@
     <w:abstractNumId w:val="4"/>
   </w:num>
   <w:num w:numId="6">
-    <w:abstractNumId w:val="11"/>
+    <w:abstractNumId w:val="12"/>
   </w:num>
   <w:num w:numId="7">
     <w:abstractNumId w:val="8"/>
   </w:num>
   <w:num w:numId="8">
-    <w:abstractNumId w:val="12"/>
+    <w:abstractNumId w:val="13"/>
   </w:num>
   <w:num w:numId="9">
     <w:abstractNumId w:val="0"/>
   </w:num>
   <w:num w:numId="10">
-    <w:abstractNumId w:val="14"/>
+    <w:abstractNumId w:val="16"/>
   </w:num>
   <w:num w:numId="11">
-    <w:abstractNumId w:val="15"/>
+    <w:abstractNumId w:val="17"/>
   </w:num>
   <w:num w:numId="12">
     <w:abstractNumId w:val="5"/>
@@ -10634,37 +10921,43 @@
     <w:abstractNumId w:val="2"/>
   </w:num>
   <w:num w:numId="14">
-    <w:abstractNumId w:val="16"/>
+    <w:abstractNumId w:val="18"/>
   </w:num>
   <w:num w:numId="15">
     <w:abstractNumId w:val="6"/>
   </w:num>
   <w:num w:numId="16">
+    <w:abstractNumId w:val="10"/>
+  </w:num>
+  <w:num w:numId="17">
+    <w:abstractNumId w:val="14"/>
+  </w:num>
+  <w:num w:numId="18">
+    <w:abstractNumId w:val="10"/>
+  </w:num>
+  <w:num w:numId="19">
+    <w:abstractNumId w:val="10"/>
+  </w:num>
+  <w:num w:numId="20">
+    <w:abstractNumId w:val="10"/>
+  </w:num>
+  <w:num w:numId="21">
+    <w:abstractNumId w:val="10"/>
+  </w:num>
+  <w:num w:numId="22">
+    <w:abstractNumId w:val="10"/>
+  </w:num>
+  <w:num w:numId="23">
+    <w:abstractNumId w:val="11"/>
+  </w:num>
+  <w:num w:numId="24">
+    <w:abstractNumId w:val="10"/>
+  </w:num>
+  <w:num w:numId="25">
     <w:abstractNumId w:val="9"/>
   </w:num>
-  <w:num w:numId="17">
-    <w:abstractNumId w:val="13"/>
-  </w:num>
-  <w:num w:numId="18">
-    <w:abstractNumId w:val="9"/>
-  </w:num>
-  <w:num w:numId="19">
-    <w:abstractNumId w:val="9"/>
-  </w:num>
-  <w:num w:numId="20">
-    <w:abstractNumId w:val="9"/>
-  </w:num>
-  <w:num w:numId="21">
-    <w:abstractNumId w:val="9"/>
-  </w:num>
-  <w:num w:numId="22">
-    <w:abstractNumId w:val="9"/>
-  </w:num>
-  <w:num w:numId="23">
-    <w:abstractNumId w:val="10"/>
-  </w:num>
-  <w:num w:numId="24">
-    <w:abstractNumId w:val="9"/>
+  <w:num w:numId="26">
+    <w:abstractNumId w:val="15"/>
   </w:num>
   <w:numIdMacAtCleanup w:val="14"/>
 </w:numbering>
@@ -11611,6 +11904,17 @@
       <w:shd w:val="clear" w:color="auto" w:fill="E1DFDD"/>
     </w:rPr>
   </w:style>
+  <w:style w:type="paragraph" w:styleId="Paragrafoelenco">
+    <w:name w:val="List Paragraph"/>
+    <w:basedOn w:val="Normale"/>
+    <w:uiPriority w:val="34"/>
+    <w:qFormat/>
+    <w:rsid w:val="00C77A61"/>
+    <w:pPr>
+      <w:ind w:left="720"/>
+      <w:contextualSpacing/>
+    </w:pPr>
+  </w:style>
 </w:styles>
 </file>
 
@@ -11914,7 +12218,7 @@
 </file>
 
 <file path=customXml/itemProps1.xml><?xml version="1.0" encoding="utf-8"?>
-<ds:datastoreItem xmlns:ds="http://schemas.openxmlformats.org/officeDocument/2006/customXml" ds:itemID="{79B1D9C5-6D57-4C11-9222-313D14E5845B}">
+<ds:datastoreItem xmlns:ds="http://schemas.openxmlformats.org/officeDocument/2006/customXml" ds:itemID="{DA9C3739-C878-4577-9871-13EBF5D61B41}">
   <ds:schemaRefs>
     <ds:schemaRef ds:uri="http://schemas.openxmlformats.org/officeDocument/2006/bibliography"/>
   </ds:schemaRefs>

</xml_diff>